<commit_message>
Restructuración de DOR y los avances que se tienen hasta ahora de la tarea 2
</commit_message>
<xml_diff>
--- a/DOR/Ejercicios/Tema1_InterfacesWeb_MigasAmigas/Migas_Amigas_Clasificacion_Guia.docx
+++ b/DOR/Ejercicios/Tema1_InterfacesWeb_MigasAmigas/Migas_Amigas_Clasificacion_Guia.docx
@@ -2,13 +2,1562 @@
 <file path=word/document.xml><?xml version="1.0" encoding="utf-8"?>
 <w:document xmlns:wpc="http://schemas.microsoft.com/office/word/2010/wordprocessingCanvas" xmlns:cx="http://schemas.microsoft.com/office/drawing/2014/chartex" xmlns:mc="http://schemas.openxmlformats.org/markup-compatibility/2006" xmlns:o="urn:schemas-microsoft-com:office:office" xmlns:r="http://schemas.openxmlformats.org/officeDocument/2006/relationships" xmlns:m="http://schemas.openxmlformats.org/officeDocument/2006/math" xmlns:v="urn:schemas-microsoft-com:vml" xmlns:wp14="http://schemas.microsoft.com/office/word/2010/wordprocessingDrawing" xmlns:wp="http://schemas.openxmlformats.org/drawingml/2006/wordprocessingDrawing" xmlns:w10="urn:schemas-microsoft-com:office:word" xmlns:w="http://schemas.openxmlformats.org/wordprocessingml/2006/main" xmlns:w14="http://schemas.microsoft.com/office/word/2010/wordml" xmlns:w15="http://schemas.microsoft.com/office/word/2012/wordml" xmlns:w16se="http://schemas.microsoft.com/office/word/2015/wordml/symex" xmlns:wpg="http://schemas.microsoft.com/office/word/2010/wordprocessingGroup" xmlns:wpi="http://schemas.microsoft.com/office/word/2010/wordprocessingInk" xmlns:wne="http://schemas.microsoft.com/office/word/2006/wordml" xmlns:wps="http://schemas.microsoft.com/office/word/2010/wordprocessingShape" mc:Ignorable="w14 w15 w16se wp14">
   <w:body>
+    <w:sdt>
+      <w:sdtPr>
+        <w:rPr>
+          <w:sz w:val="2"/>
+        </w:rPr>
+        <w:id w:val="1562603795"/>
+        <w:docPartObj>
+          <w:docPartGallery w:val="Cover Pages"/>
+          <w:docPartUnique/>
+        </w:docPartObj>
+      </w:sdtPr>
+      <w:sdtEndPr>
+        <w:rPr>
+          <w:rFonts w:ascii="Georgia" w:eastAsiaTheme="minorHAnsi" w:hAnsi="Georgia"/>
+          <w:b/>
+          <w:sz w:val="36"/>
+          <w:lang w:eastAsia="en-US"/>
+        </w:rPr>
+      </w:sdtEndPr>
+      <w:sdtContent>
+        <w:p>
+          <w:pPr>
+            <w:pStyle w:val="Sinespaciado"/>
+            <w:rPr>
+              <w:sz w:val="2"/>
+            </w:rPr>
+          </w:pPr>
+        </w:p>
+        <w:p>
+          <w:r>
+            <w:rPr>
+              <w:noProof/>
+            </w:rPr>
+            <mc:AlternateContent>
+              <mc:Choice Requires="wps">
+                <w:drawing>
+                  <wp:anchor distT="0" distB="0" distL="114300" distR="114300" simplePos="0" relativeHeight="251661312" behindDoc="0" locked="0" layoutInCell="1" allowOverlap="1">
+                    <wp:simplePos x="0" y="0"/>
+                    <wp:positionH relativeFrom="page">
+                      <wp:align>center</wp:align>
+                    </wp:positionH>
+                    <wp:positionV relativeFrom="margin">
+                      <wp:align>top</wp:align>
+                    </wp:positionV>
+                    <wp:extent cx="5943600" cy="914400"/>
+                    <wp:effectExtent l="0" t="0" r="0" b="3810"/>
+                    <wp:wrapNone/>
+                    <wp:docPr id="62" name="Cuadro de texto 62"/>
+                    <wp:cNvGraphicFramePr/>
+                    <a:graphic xmlns:a="http://schemas.openxmlformats.org/drawingml/2006/main">
+                      <a:graphicData uri="http://schemas.microsoft.com/office/word/2010/wordprocessingShape">
+                        <wps:wsp>
+                          <wps:cNvSpPr txBox="1"/>
+                          <wps:spPr>
+                            <a:xfrm>
+                              <a:off x="0" y="0"/>
+                              <a:ext cx="5943600" cy="914400"/>
+                            </a:xfrm>
+                            <a:prstGeom prst="rect">
+                              <a:avLst/>
+                            </a:prstGeom>
+                            <a:noFill/>
+                            <a:ln w="6350">
+                              <a:noFill/>
+                            </a:ln>
+                            <a:effectLst/>
+                          </wps:spPr>
+                          <wps:style>
+                            <a:lnRef idx="0">
+                              <a:schemeClr val="accent1"/>
+                            </a:lnRef>
+                            <a:fillRef idx="0">
+                              <a:schemeClr val="accent1"/>
+                            </a:fillRef>
+                            <a:effectRef idx="0">
+                              <a:schemeClr val="accent1"/>
+                            </a:effectRef>
+                            <a:fontRef idx="minor">
+                              <a:schemeClr val="dk1"/>
+                            </a:fontRef>
+                          </wps:style>
+                          <wps:txbx>
+                            <w:txbxContent>
+                              <w:sdt>
+                                <w:sdtPr>
+                                  <w:rPr>
+                                    <w:rFonts w:asciiTheme="majorHAnsi" w:eastAsiaTheme="majorEastAsia" w:hAnsiTheme="majorHAnsi" w:cstheme="majorBidi"/>
+                                    <w:caps/>
+                                    <w:color w:val="8496B0" w:themeColor="text2" w:themeTint="99"/>
+                                    <w:sz w:val="64"/>
+                                    <w:szCs w:val="64"/>
+                                  </w:rPr>
+                                  <w:alias w:val="Título"/>
+                                  <w:tag w:val=""/>
+                                  <w:id w:val="797192764"/>
+                                  <w:dataBinding w:prefixMappings="xmlns:ns0='http://purl.org/dc/elements/1.1/' xmlns:ns1='http://schemas.openxmlformats.org/package/2006/metadata/core-properties' " w:xpath="/ns1:coreProperties[1]/ns0:title[1]" w:storeItemID="{6C3C8BC8-F283-45AE-878A-BAB7291924A1}"/>
+                                  <w:text/>
+                                </w:sdtPr>
+                                <w:sdtEndPr>
+                                  <w:rPr>
+                                    <w:sz w:val="68"/>
+                                    <w:szCs w:val="68"/>
+                                  </w:rPr>
+                                </w:sdtEndPr>
+                                <w:sdtContent>
+                                  <w:p>
+                                    <w:pPr>
+                                      <w:pStyle w:val="Sinespaciado"/>
+                                      <w:rPr>
+                                        <w:rFonts w:asciiTheme="majorHAnsi" w:eastAsiaTheme="majorEastAsia" w:hAnsiTheme="majorHAnsi" w:cstheme="majorBidi"/>
+                                        <w:caps/>
+                                        <w:color w:val="8496B0" w:themeColor="text2" w:themeTint="99"/>
+                                        <w:sz w:val="68"/>
+                                        <w:szCs w:val="68"/>
+                                      </w:rPr>
+                                    </w:pPr>
+                                    <w:r>
+                                      <w:rPr>
+                                        <w:rFonts w:asciiTheme="majorHAnsi" w:eastAsiaTheme="majorEastAsia" w:hAnsiTheme="majorHAnsi" w:cstheme="majorBidi"/>
+                                        <w:caps/>
+                                        <w:color w:val="8496B0" w:themeColor="text2" w:themeTint="99"/>
+                                        <w:sz w:val="64"/>
+                                        <w:szCs w:val="64"/>
+                                      </w:rPr>
+                                      <w:t>Diseño de un sitio Web</w:t>
+                                    </w:r>
+                                  </w:p>
+                                </w:sdtContent>
+                              </w:sdt>
+                              <w:p>
+                                <w:pPr>
+                                  <w:pStyle w:val="Sinespaciado"/>
+                                  <w:spacing w:before="120"/>
+                                  <w:rPr>
+                                    <w:color w:val="5B9BD5" w:themeColor="accent1"/>
+                                    <w:sz w:val="36"/>
+                                    <w:szCs w:val="36"/>
+                                  </w:rPr>
+                                </w:pPr>
+                                <w:r>
+                                  <w:rPr>
+                                    <w:color w:val="5B9BD5" w:themeColor="accent1"/>
+                                    <w:sz w:val="36"/>
+                                    <w:szCs w:val="36"/>
+                                  </w:rPr>
+                                  <w:t>Migas Amigas</w:t>
+                                </w:r>
+                              </w:p>
+                              <w:p/>
+                            </w:txbxContent>
+                          </wps:txbx>
+                          <wps:bodyPr rot="0" spcFirstLastPara="0" vertOverflow="overflow" horzOverflow="overflow" vert="horz" wrap="square" lIns="91440" tIns="45720" rIns="91440" bIns="45720" numCol="1" spcCol="0" rtlCol="0" fromWordArt="0" anchor="t" anchorCtr="0" forceAA="0" compatLnSpc="1">
+                            <a:prstTxWarp prst="textNoShape">
+                              <a:avLst/>
+                            </a:prstTxWarp>
+                            <a:spAutoFit/>
+                          </wps:bodyPr>
+                        </wps:wsp>
+                      </a:graphicData>
+                    </a:graphic>
+                    <wp14:sizeRelH relativeFrom="page">
+                      <wp14:pctWidth>76500</wp14:pctWidth>
+                    </wp14:sizeRelH>
+                  </wp:anchor>
+                </w:drawing>
+              </mc:Choice>
+              <mc:Fallback>
+                <w:pict>
+                  <v:shapetype id="_x0000_t202" coordsize="21600,21600" o:spt="202" path="m,l,21600r21600,l21600,xe">
+                    <v:stroke joinstyle="miter"/>
+                    <v:path gradientshapeok="t" o:connecttype="rect"/>
+                  </v:shapetype>
+                  <v:shape id="Cuadro de texto 62" o:spid="_x0000_s1026" type="#_x0000_t202" style="position:absolute;left:0;text-align:left;margin-left:0;margin-top:0;width:468pt;height:1in;z-index:251661312;visibility:visible;mso-wrap-style:square;mso-width-percent:765;mso-wrap-distance-left:9pt;mso-wrap-distance-top:0;mso-wrap-distance-right:9pt;mso-wrap-distance-bottom:0;mso-position-horizontal:center;mso-position-horizontal-relative:page;mso-position-vertical:top;mso-position-vertical-relative:margin;mso-width-percent:765;mso-width-relative:page;v-text-anchor:top" o:gfxdata="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" filled="f" stroked="f" strokeweight=".5pt">
+                    <v:textbox style="mso-fit-shape-to-text:t">
+                      <w:txbxContent>
+                        <w:sdt>
+                          <w:sdtPr>
+                            <w:rPr>
+                              <w:rFonts w:asciiTheme="majorHAnsi" w:eastAsiaTheme="majorEastAsia" w:hAnsiTheme="majorHAnsi" w:cstheme="majorBidi"/>
+                              <w:caps/>
+                              <w:color w:val="8496B0" w:themeColor="text2" w:themeTint="99"/>
+                              <w:sz w:val="64"/>
+                              <w:szCs w:val="64"/>
+                            </w:rPr>
+                            <w:alias w:val="Título"/>
+                            <w:tag w:val=""/>
+                            <w:id w:val="797192764"/>
+                            <w:dataBinding w:prefixMappings="xmlns:ns0='http://purl.org/dc/elements/1.1/' xmlns:ns1='http://schemas.openxmlformats.org/package/2006/metadata/core-properties' " w:xpath="/ns1:coreProperties[1]/ns0:title[1]" w:storeItemID="{6C3C8BC8-F283-45AE-878A-BAB7291924A1}"/>
+                            <w:text/>
+                          </w:sdtPr>
+                          <w:sdtEndPr>
+                            <w:rPr>
+                              <w:sz w:val="68"/>
+                              <w:szCs w:val="68"/>
+                            </w:rPr>
+                          </w:sdtEndPr>
+                          <w:sdtContent>
+                            <w:p>
+                              <w:pPr>
+                                <w:pStyle w:val="Sinespaciado"/>
+                                <w:rPr>
+                                  <w:rFonts w:asciiTheme="majorHAnsi" w:eastAsiaTheme="majorEastAsia" w:hAnsiTheme="majorHAnsi" w:cstheme="majorBidi"/>
+                                  <w:caps/>
+                                  <w:color w:val="8496B0" w:themeColor="text2" w:themeTint="99"/>
+                                  <w:sz w:val="68"/>
+                                  <w:szCs w:val="68"/>
+                                </w:rPr>
+                              </w:pPr>
+                              <w:r>
+                                <w:rPr>
+                                  <w:rFonts w:asciiTheme="majorHAnsi" w:eastAsiaTheme="majorEastAsia" w:hAnsiTheme="majorHAnsi" w:cstheme="majorBidi"/>
+                                  <w:caps/>
+                                  <w:color w:val="8496B0" w:themeColor="text2" w:themeTint="99"/>
+                                  <w:sz w:val="64"/>
+                                  <w:szCs w:val="64"/>
+                                </w:rPr>
+                                <w:t>Diseño de un sitio Web</w:t>
+                              </w:r>
+                            </w:p>
+                          </w:sdtContent>
+                        </w:sdt>
+                        <w:p>
+                          <w:pPr>
+                            <w:pStyle w:val="Sinespaciado"/>
+                            <w:spacing w:before="120"/>
+                            <w:rPr>
+                              <w:color w:val="5B9BD5" w:themeColor="accent1"/>
+                              <w:sz w:val="36"/>
+                              <w:szCs w:val="36"/>
+                            </w:rPr>
+                          </w:pPr>
+                          <w:r>
+                            <w:rPr>
+                              <w:color w:val="5B9BD5" w:themeColor="accent1"/>
+                              <w:sz w:val="36"/>
+                              <w:szCs w:val="36"/>
+                            </w:rPr>
+                            <w:t>Migas Amigas</w:t>
+                          </w:r>
+                        </w:p>
+                        <w:p/>
+                      </w:txbxContent>
+                    </v:textbox>
+                    <w10:wrap anchorx="page" anchory="margin"/>
+                  </v:shape>
+                </w:pict>
+              </mc:Fallback>
+            </mc:AlternateContent>
+          </w:r>
+          <w:r>
+            <w:rPr>
+              <w:noProof/>
+              <w:color w:val="5B9BD5" w:themeColor="accent1"/>
+              <w:sz w:val="36"/>
+              <w:szCs w:val="36"/>
+            </w:rPr>
+            <mc:AlternateContent>
+              <mc:Choice Requires="wpg">
+                <w:drawing>
+                  <wp:anchor distT="0" distB="0" distL="114300" distR="114300" simplePos="0" relativeHeight="251660288" behindDoc="1" locked="0" layoutInCell="1" allowOverlap="1" wp14:anchorId="72FDDEC2" wp14:editId="1057A979">
+                    <wp:simplePos x="0" y="0"/>
+                    <mc:AlternateContent>
+                      <mc:Choice Requires="wp14">
+                        <wp:positionH relativeFrom="page">
+                          <wp14:pctPosHOffset>22000</wp14:pctPosHOffset>
+                        </wp:positionH>
+                      </mc:Choice>
+                      <mc:Fallback>
+                        <wp:positionH relativeFrom="page">
+                          <wp:posOffset>1663065</wp:posOffset>
+                        </wp:positionH>
+                      </mc:Fallback>
+                    </mc:AlternateContent>
+                    <mc:AlternateContent>
+                      <mc:Choice Requires="wp14">
+                        <wp:positionV relativeFrom="page">
+                          <wp14:pctPosVOffset>30000</wp14:pctPosVOffset>
+                        </wp:positionV>
+                      </mc:Choice>
+                      <mc:Fallback>
+                        <wp:positionV relativeFrom="page">
+                          <wp:posOffset>3207385</wp:posOffset>
+                        </wp:positionV>
+                      </mc:Fallback>
+                    </mc:AlternateContent>
+                    <wp:extent cx="5494369" cy="5696712"/>
+                    <wp:effectExtent l="0" t="0" r="0" b="3175"/>
+                    <wp:wrapNone/>
+                    <wp:docPr id="63" name="Grupo 2"/>
+                    <wp:cNvGraphicFramePr>
+                      <a:graphicFrameLocks xmlns:a="http://schemas.openxmlformats.org/drawingml/2006/main" noChangeAspect="1"/>
+                    </wp:cNvGraphicFramePr>
+                    <a:graphic xmlns:a="http://schemas.openxmlformats.org/drawingml/2006/main">
+                      <a:graphicData uri="http://schemas.microsoft.com/office/word/2010/wordprocessingGroup">
+                        <wpg:wgp>
+                          <wpg:cNvGrpSpPr>
+                            <a:grpSpLocks noChangeAspect="1"/>
+                          </wpg:cNvGrpSpPr>
+                          <wpg:grpSpPr>
+                            <a:xfrm>
+                              <a:off x="0" y="0"/>
+                              <a:ext cx="5494369" cy="5696712"/>
+                              <a:chOff x="0" y="0"/>
+                              <a:chExt cx="4329113" cy="4491038"/>
+                            </a:xfrm>
+                            <a:solidFill>
+                              <a:schemeClr val="tx2">
+                                <a:lumMod val="60000"/>
+                                <a:lumOff val="40000"/>
+                              </a:schemeClr>
+                            </a:solidFill>
+                          </wpg:grpSpPr>
+                          <wps:wsp>
+                            <wps:cNvPr id="64" name="Forma libre 64"/>
+                            <wps:cNvSpPr>
+                              <a:spLocks/>
+                            </wps:cNvSpPr>
+                            <wps:spPr bwMode="auto">
+                              <a:xfrm>
+                                <a:off x="1501775" y="0"/>
+                                <a:ext cx="2827338" cy="2835275"/>
+                              </a:xfrm>
+                              <a:custGeom>
+                                <a:avLst/>
+                                <a:gdLst>
+                                  <a:gd name="T0" fmla="*/ 4 w 1781"/>
+                                  <a:gd name="T1" fmla="*/ 1786 h 1786"/>
+                                  <a:gd name="T2" fmla="*/ 0 w 1781"/>
+                                  <a:gd name="T3" fmla="*/ 1782 h 1786"/>
+                                  <a:gd name="T4" fmla="*/ 1776 w 1781"/>
+                                  <a:gd name="T5" fmla="*/ 0 h 1786"/>
+                                  <a:gd name="T6" fmla="*/ 1781 w 1781"/>
+                                  <a:gd name="T7" fmla="*/ 5 h 1786"/>
+                                  <a:gd name="T8" fmla="*/ 4 w 1781"/>
+                                  <a:gd name="T9" fmla="*/ 1786 h 1786"/>
+                                </a:gdLst>
+                                <a:ahLst/>
+                                <a:cxnLst>
+                                  <a:cxn ang="0">
+                                    <a:pos x="T0" y="T1"/>
+                                  </a:cxn>
+                                  <a:cxn ang="0">
+                                    <a:pos x="T2" y="T3"/>
+                                  </a:cxn>
+                                  <a:cxn ang="0">
+                                    <a:pos x="T4" y="T5"/>
+                                  </a:cxn>
+                                  <a:cxn ang="0">
+                                    <a:pos x="T6" y="T7"/>
+                                  </a:cxn>
+                                  <a:cxn ang="0">
+                                    <a:pos x="T8" y="T9"/>
+                                  </a:cxn>
+                                </a:cxnLst>
+                                <a:rect l="0" t="0" r="r" b="b"/>
+                                <a:pathLst>
+                                  <a:path w="1781" h="1786">
+                                    <a:moveTo>
+                                      <a:pt x="4" y="1786"/>
+                                    </a:moveTo>
+                                    <a:lnTo>
+                                      <a:pt x="0" y="1782"/>
+                                    </a:lnTo>
+                                    <a:lnTo>
+                                      <a:pt x="1776" y="0"/>
+                                    </a:lnTo>
+                                    <a:lnTo>
+                                      <a:pt x="1781" y="5"/>
+                                    </a:lnTo>
+                                    <a:lnTo>
+                                      <a:pt x="4" y="1786"/>
+                                    </a:lnTo>
+                                    <a:close/>
+                                  </a:path>
+                                </a:pathLst>
+                              </a:custGeom>
+                              <a:grpFill/>
+                              <a:ln>
+                                <a:noFill/>
+                              </a:ln>
+                              <a:extLst>
+                                <a:ext uri="{91240B29-F687-4F45-9708-019B960494DF}">
+                                  <a14:hiddenLine xmlns:a14="http://schemas.microsoft.com/office/drawing/2010/main" w="9525">
+                                    <a:solidFill>
+                                      <a:srgbClr val="000000"/>
+                                    </a:solidFill>
+                                    <a:round/>
+                                    <a:headEnd/>
+                                    <a:tailEnd/>
+                                  </a14:hiddenLine>
+                                </a:ext>
+                              </a:extLst>
+                            </wps:spPr>
+                            <wps:bodyPr vert="horz" wrap="square" lIns="91440" tIns="45720" rIns="91440" bIns="45720" numCol="1" anchor="t" anchorCtr="0" compatLnSpc="1">
+                              <a:prstTxWarp prst="textNoShape">
+                                <a:avLst/>
+                              </a:prstTxWarp>
+                            </wps:bodyPr>
+                          </wps:wsp>
+                          <wps:wsp>
+                            <wps:cNvPr id="65" name="Forma libre 65"/>
+                            <wps:cNvSpPr>
+                              <a:spLocks/>
+                            </wps:cNvSpPr>
+                            <wps:spPr bwMode="auto">
+                              <a:xfrm>
+                                <a:off x="782637" y="227013"/>
+                                <a:ext cx="3546475" cy="3546475"/>
+                              </a:xfrm>
+                              <a:custGeom>
+                                <a:avLst/>
+                                <a:gdLst>
+                                  <a:gd name="T0" fmla="*/ 5 w 2234"/>
+                                  <a:gd name="T1" fmla="*/ 2234 h 2234"/>
+                                  <a:gd name="T2" fmla="*/ 0 w 2234"/>
+                                  <a:gd name="T3" fmla="*/ 2229 h 2234"/>
+                                  <a:gd name="T4" fmla="*/ 2229 w 2234"/>
+                                  <a:gd name="T5" fmla="*/ 0 h 2234"/>
+                                  <a:gd name="T6" fmla="*/ 2234 w 2234"/>
+                                  <a:gd name="T7" fmla="*/ 5 h 2234"/>
+                                  <a:gd name="T8" fmla="*/ 5 w 2234"/>
+                                  <a:gd name="T9" fmla="*/ 2234 h 2234"/>
+                                </a:gdLst>
+                                <a:ahLst/>
+                                <a:cxnLst>
+                                  <a:cxn ang="0">
+                                    <a:pos x="T0" y="T1"/>
+                                  </a:cxn>
+                                  <a:cxn ang="0">
+                                    <a:pos x="T2" y="T3"/>
+                                  </a:cxn>
+                                  <a:cxn ang="0">
+                                    <a:pos x="T4" y="T5"/>
+                                  </a:cxn>
+                                  <a:cxn ang="0">
+                                    <a:pos x="T6" y="T7"/>
+                                  </a:cxn>
+                                  <a:cxn ang="0">
+                                    <a:pos x="T8" y="T9"/>
+                                  </a:cxn>
+                                </a:cxnLst>
+                                <a:rect l="0" t="0" r="r" b="b"/>
+                                <a:pathLst>
+                                  <a:path w="2234" h="2234">
+                                    <a:moveTo>
+                                      <a:pt x="5" y="2234"/>
+                                    </a:moveTo>
+                                    <a:lnTo>
+                                      <a:pt x="0" y="2229"/>
+                                    </a:lnTo>
+                                    <a:lnTo>
+                                      <a:pt x="2229" y="0"/>
+                                    </a:lnTo>
+                                    <a:lnTo>
+                                      <a:pt x="2234" y="5"/>
+                                    </a:lnTo>
+                                    <a:lnTo>
+                                      <a:pt x="5" y="2234"/>
+                                    </a:lnTo>
+                                    <a:close/>
+                                  </a:path>
+                                </a:pathLst>
+                              </a:custGeom>
+                              <a:grpFill/>
+                              <a:ln>
+                                <a:noFill/>
+                              </a:ln>
+                              <a:extLst>
+                                <a:ext uri="{91240B29-F687-4F45-9708-019B960494DF}">
+                                  <a14:hiddenLine xmlns:a14="http://schemas.microsoft.com/office/drawing/2010/main" w="9525">
+                                    <a:solidFill>
+                                      <a:srgbClr val="000000"/>
+                                    </a:solidFill>
+                                    <a:round/>
+                                    <a:headEnd/>
+                                    <a:tailEnd/>
+                                  </a14:hiddenLine>
+                                </a:ext>
+                              </a:extLst>
+                            </wps:spPr>
+                            <wps:bodyPr vert="horz" wrap="square" lIns="91440" tIns="45720" rIns="91440" bIns="45720" numCol="1" anchor="t" anchorCtr="0" compatLnSpc="1">
+                              <a:prstTxWarp prst="textNoShape">
+                                <a:avLst/>
+                              </a:prstTxWarp>
+                            </wps:bodyPr>
+                          </wps:wsp>
+                          <wps:wsp>
+                            <wps:cNvPr id="66" name="Forma libre 66"/>
+                            <wps:cNvSpPr>
+                              <a:spLocks/>
+                            </wps:cNvSpPr>
+                            <wps:spPr bwMode="auto">
+                              <a:xfrm>
+                                <a:off x="841375" y="109538"/>
+                                <a:ext cx="3487738" cy="3487738"/>
+                              </a:xfrm>
+                              <a:custGeom>
+                                <a:avLst/>
+                                <a:gdLst>
+                                  <a:gd name="T0" fmla="*/ 9 w 2197"/>
+                                  <a:gd name="T1" fmla="*/ 2197 h 2197"/>
+                                  <a:gd name="T2" fmla="*/ 0 w 2197"/>
+                                  <a:gd name="T3" fmla="*/ 2193 h 2197"/>
+                                  <a:gd name="T4" fmla="*/ 2188 w 2197"/>
+                                  <a:gd name="T5" fmla="*/ 0 h 2197"/>
+                                  <a:gd name="T6" fmla="*/ 2197 w 2197"/>
+                                  <a:gd name="T7" fmla="*/ 10 h 2197"/>
+                                  <a:gd name="T8" fmla="*/ 9 w 2197"/>
+                                  <a:gd name="T9" fmla="*/ 2197 h 2197"/>
+                                </a:gdLst>
+                                <a:ahLst/>
+                                <a:cxnLst>
+                                  <a:cxn ang="0">
+                                    <a:pos x="T0" y="T1"/>
+                                  </a:cxn>
+                                  <a:cxn ang="0">
+                                    <a:pos x="T2" y="T3"/>
+                                  </a:cxn>
+                                  <a:cxn ang="0">
+                                    <a:pos x="T4" y="T5"/>
+                                  </a:cxn>
+                                  <a:cxn ang="0">
+                                    <a:pos x="T6" y="T7"/>
+                                  </a:cxn>
+                                  <a:cxn ang="0">
+                                    <a:pos x="T8" y="T9"/>
+                                  </a:cxn>
+                                </a:cxnLst>
+                                <a:rect l="0" t="0" r="r" b="b"/>
+                                <a:pathLst>
+                                  <a:path w="2197" h="2197">
+                                    <a:moveTo>
+                                      <a:pt x="9" y="2197"/>
+                                    </a:moveTo>
+                                    <a:lnTo>
+                                      <a:pt x="0" y="2193"/>
+                                    </a:lnTo>
+                                    <a:lnTo>
+                                      <a:pt x="2188" y="0"/>
+                                    </a:lnTo>
+                                    <a:lnTo>
+                                      <a:pt x="2197" y="10"/>
+                                    </a:lnTo>
+                                    <a:lnTo>
+                                      <a:pt x="9" y="2197"/>
+                                    </a:lnTo>
+                                    <a:close/>
+                                  </a:path>
+                                </a:pathLst>
+                              </a:custGeom>
+                              <a:grpFill/>
+                              <a:ln>
+                                <a:noFill/>
+                              </a:ln>
+                              <a:extLst>
+                                <a:ext uri="{91240B29-F687-4F45-9708-019B960494DF}">
+                                  <a14:hiddenLine xmlns:a14="http://schemas.microsoft.com/office/drawing/2010/main" w="9525">
+                                    <a:solidFill>
+                                      <a:srgbClr val="000000"/>
+                                    </a:solidFill>
+                                    <a:round/>
+                                    <a:headEnd/>
+                                    <a:tailEnd/>
+                                  </a14:hiddenLine>
+                                </a:ext>
+                              </a:extLst>
+                            </wps:spPr>
+                            <wps:bodyPr vert="horz" wrap="square" lIns="91440" tIns="45720" rIns="91440" bIns="45720" numCol="1" anchor="t" anchorCtr="0" compatLnSpc="1">
+                              <a:prstTxWarp prst="textNoShape">
+                                <a:avLst/>
+                              </a:prstTxWarp>
+                            </wps:bodyPr>
+                          </wps:wsp>
+                          <wps:wsp>
+                            <wps:cNvPr id="67" name="Forma libre 67"/>
+                            <wps:cNvSpPr>
+                              <a:spLocks/>
+                            </wps:cNvSpPr>
+                            <wps:spPr bwMode="auto">
+                              <a:xfrm>
+                                <a:off x="1216025" y="498475"/>
+                                <a:ext cx="3113088" cy="3121025"/>
+                              </a:xfrm>
+                              <a:custGeom>
+                                <a:avLst/>
+                                <a:gdLst>
+                                  <a:gd name="T0" fmla="*/ 9 w 1961"/>
+                                  <a:gd name="T1" fmla="*/ 1966 h 1966"/>
+                                  <a:gd name="T2" fmla="*/ 0 w 1961"/>
+                                  <a:gd name="T3" fmla="*/ 1957 h 1966"/>
+                                  <a:gd name="T4" fmla="*/ 1952 w 1961"/>
+                                  <a:gd name="T5" fmla="*/ 0 h 1966"/>
+                                  <a:gd name="T6" fmla="*/ 1961 w 1961"/>
+                                  <a:gd name="T7" fmla="*/ 9 h 1966"/>
+                                  <a:gd name="T8" fmla="*/ 9 w 1961"/>
+                                  <a:gd name="T9" fmla="*/ 1966 h 1966"/>
+                                </a:gdLst>
+                                <a:ahLst/>
+                                <a:cxnLst>
+                                  <a:cxn ang="0">
+                                    <a:pos x="T0" y="T1"/>
+                                  </a:cxn>
+                                  <a:cxn ang="0">
+                                    <a:pos x="T2" y="T3"/>
+                                  </a:cxn>
+                                  <a:cxn ang="0">
+                                    <a:pos x="T4" y="T5"/>
+                                  </a:cxn>
+                                  <a:cxn ang="0">
+                                    <a:pos x="T6" y="T7"/>
+                                  </a:cxn>
+                                  <a:cxn ang="0">
+                                    <a:pos x="T8" y="T9"/>
+                                  </a:cxn>
+                                </a:cxnLst>
+                                <a:rect l="0" t="0" r="r" b="b"/>
+                                <a:pathLst>
+                                  <a:path w="1961" h="1966">
+                                    <a:moveTo>
+                                      <a:pt x="9" y="1966"/>
+                                    </a:moveTo>
+                                    <a:lnTo>
+                                      <a:pt x="0" y="1957"/>
+                                    </a:lnTo>
+                                    <a:lnTo>
+                                      <a:pt x="1952" y="0"/>
+                                    </a:lnTo>
+                                    <a:lnTo>
+                                      <a:pt x="1961" y="9"/>
+                                    </a:lnTo>
+                                    <a:lnTo>
+                                      <a:pt x="9" y="1966"/>
+                                    </a:lnTo>
+                                    <a:close/>
+                                  </a:path>
+                                </a:pathLst>
+                              </a:custGeom>
+                              <a:grpFill/>
+                              <a:ln>
+                                <a:noFill/>
+                              </a:ln>
+                              <a:extLst>
+                                <a:ext uri="{91240B29-F687-4F45-9708-019B960494DF}">
+                                  <a14:hiddenLine xmlns:a14="http://schemas.microsoft.com/office/drawing/2010/main" w="9525">
+                                    <a:solidFill>
+                                      <a:srgbClr val="000000"/>
+                                    </a:solidFill>
+                                    <a:round/>
+                                    <a:headEnd/>
+                                    <a:tailEnd/>
+                                  </a14:hiddenLine>
+                                </a:ext>
+                              </a:extLst>
+                            </wps:spPr>
+                            <wps:bodyPr vert="horz" wrap="square" lIns="91440" tIns="45720" rIns="91440" bIns="45720" numCol="1" anchor="t" anchorCtr="0" compatLnSpc="1">
+                              <a:prstTxWarp prst="textNoShape">
+                                <a:avLst/>
+                              </a:prstTxWarp>
+                            </wps:bodyPr>
+                          </wps:wsp>
+                          <wps:wsp>
+                            <wps:cNvPr id="68" name="Forma libre 68"/>
+                            <wps:cNvSpPr>
+                              <a:spLocks/>
+                            </wps:cNvSpPr>
+                            <wps:spPr bwMode="auto">
+                              <a:xfrm>
+                                <a:off x="0" y="153988"/>
+                                <a:ext cx="4329113" cy="4337050"/>
+                              </a:xfrm>
+                              <a:custGeom>
+                                <a:avLst/>
+                                <a:gdLst>
+                                  <a:gd name="T0" fmla="*/ 0 w 2727"/>
+                                  <a:gd name="T1" fmla="*/ 2732 h 2732"/>
+                                  <a:gd name="T2" fmla="*/ 0 w 2727"/>
+                                  <a:gd name="T3" fmla="*/ 2728 h 2732"/>
+                                  <a:gd name="T4" fmla="*/ 2722 w 2727"/>
+                                  <a:gd name="T5" fmla="*/ 0 h 2732"/>
+                                  <a:gd name="T6" fmla="*/ 2727 w 2727"/>
+                                  <a:gd name="T7" fmla="*/ 5 h 2732"/>
+                                  <a:gd name="T8" fmla="*/ 0 w 2727"/>
+                                  <a:gd name="T9" fmla="*/ 2732 h 2732"/>
+                                </a:gdLst>
+                                <a:ahLst/>
+                                <a:cxnLst>
+                                  <a:cxn ang="0">
+                                    <a:pos x="T0" y="T1"/>
+                                  </a:cxn>
+                                  <a:cxn ang="0">
+                                    <a:pos x="T2" y="T3"/>
+                                  </a:cxn>
+                                  <a:cxn ang="0">
+                                    <a:pos x="T4" y="T5"/>
+                                  </a:cxn>
+                                  <a:cxn ang="0">
+                                    <a:pos x="T6" y="T7"/>
+                                  </a:cxn>
+                                  <a:cxn ang="0">
+                                    <a:pos x="T8" y="T9"/>
+                                  </a:cxn>
+                                </a:cxnLst>
+                                <a:rect l="0" t="0" r="r" b="b"/>
+                                <a:pathLst>
+                                  <a:path w="2727" h="2732">
+                                    <a:moveTo>
+                                      <a:pt x="0" y="2732"/>
+                                    </a:moveTo>
+                                    <a:lnTo>
+                                      <a:pt x="0" y="2728"/>
+                                    </a:lnTo>
+                                    <a:lnTo>
+                                      <a:pt x="2722" y="0"/>
+                                    </a:lnTo>
+                                    <a:lnTo>
+                                      <a:pt x="2727" y="5"/>
+                                    </a:lnTo>
+                                    <a:lnTo>
+                                      <a:pt x="0" y="2732"/>
+                                    </a:lnTo>
+                                    <a:close/>
+                                  </a:path>
+                                </a:pathLst>
+                              </a:custGeom>
+                              <a:grpFill/>
+                              <a:ln>
+                                <a:noFill/>
+                              </a:ln>
+                              <a:extLst>
+                                <a:ext uri="{91240B29-F687-4F45-9708-019B960494DF}">
+                                  <a14:hiddenLine xmlns:a14="http://schemas.microsoft.com/office/drawing/2010/main" w="9525">
+                                    <a:solidFill>
+                                      <a:srgbClr val="000000"/>
+                                    </a:solidFill>
+                                    <a:round/>
+                                    <a:headEnd/>
+                                    <a:tailEnd/>
+                                  </a14:hiddenLine>
+                                </a:ext>
+                              </a:extLst>
+                            </wps:spPr>
+                            <wps:bodyPr vert="horz" wrap="square" lIns="91440" tIns="45720" rIns="91440" bIns="45720" numCol="1" anchor="t" anchorCtr="0" compatLnSpc="1">
+                              <a:prstTxWarp prst="textNoShape">
+                                <a:avLst/>
+                              </a:prstTxWarp>
+                            </wps:bodyPr>
+                          </wps:wsp>
+                        </wpg:wgp>
+                      </a:graphicData>
+                    </a:graphic>
+                    <wp14:sizeRelH relativeFrom="page">
+                      <wp14:pctWidth>70600</wp14:pctWidth>
+                    </wp14:sizeRelH>
+                    <wp14:sizeRelV relativeFrom="page">
+                      <wp14:pctHeight>56600</wp14:pctHeight>
+                    </wp14:sizeRelV>
+                  </wp:anchor>
+                </w:drawing>
+              </mc:Choice>
+              <mc:Fallback>
+                <w:pict>
+                  <v:group w14:anchorId="4CA4DE71" id="Grupo 2" o:spid="_x0000_s1026" style="position:absolute;margin-left:0;margin-top:0;width:432.65pt;height:448.55pt;z-index:-251656192;mso-width-percent:706;mso-height-percent:566;mso-left-percent:220;mso-top-percent:300;mso-position-horizontal-relative:page;mso-position-vertical-relative:page;mso-width-percent:706;mso-height-percent:566;mso-left-percent:220;mso-top-percent:300" coordsize="43291,44910" o:gfxdata="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">
+                    <o:lock v:ext="edit" aspectratio="t"/>
+                    <v:shape id="Forma libre 64" o:spid="_x0000_s1027" style="position:absolute;left:15017;width:28274;height:28352;visibility:visible;mso-wrap-style:square;v-text-anchor:top" coordsize="1781,1786" o:gfxdata="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" path="m4,1786l,1782,1776,r5,5l4,1786xe" filled="f" stroked="f">
+                      <v:path arrowok="t" o:connecttype="custom" o:connectlocs="6350,2835275;0,2828925;2819400,0;2827338,7938;6350,2835275" o:connectangles="0,0,0,0,0"/>
+                    </v:shape>
+                    <v:shape id="Forma libre 65" o:spid="_x0000_s1028" style="position:absolute;left:7826;top:2270;width:35465;height:35464;visibility:visible;mso-wrap-style:square;v-text-anchor:top" coordsize="2234,2234" o:gfxdata="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" path="m5,2234l,2229,2229,r5,5l5,2234xe" filled="f" stroked="f">
+                      <v:path arrowok="t" o:connecttype="custom" o:connectlocs="7938,3546475;0,3538538;3538538,0;3546475,7938;7938,3546475" o:connectangles="0,0,0,0,0"/>
+                    </v:shape>
+                    <v:shape id="Forma libre 66" o:spid="_x0000_s1029" style="position:absolute;left:8413;top:1095;width:34878;height:34877;visibility:visible;mso-wrap-style:square;v-text-anchor:top" coordsize="2197,2197" o:gfxdata="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" path="m9,2197l,2193,2188,r9,10l9,2197xe" filled="f" stroked="f">
+                      <v:path arrowok="t" o:connecttype="custom" o:connectlocs="14288,3487738;0,3481388;3473450,0;3487738,15875;14288,3487738" o:connectangles="0,0,0,0,0"/>
+                    </v:shape>
+                    <v:shape id="Forma libre 67" o:spid="_x0000_s1030" style="position:absolute;left:12160;top:4984;width:31131;height:31211;visibility:visible;mso-wrap-style:square;v-text-anchor:top" coordsize="1961,1966" o:gfxdata="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" path="m9,1966l,1957,1952,r9,9l9,1966xe" filled="f" stroked="f">
+                      <v:path arrowok="t" o:connecttype="custom" o:connectlocs="14288,3121025;0,3106738;3098800,0;3113088,14288;14288,3121025" o:connectangles="0,0,0,0,0"/>
+                    </v:shape>
+                    <v:shape id="Forma libre 68" o:spid="_x0000_s1031" style="position:absolute;top:1539;width:43291;height:43371;visibility:visible;mso-wrap-style:square;v-text-anchor:top" coordsize="2727,2732" o:gfxdata="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" path="m,2732r,-4l2722,r5,5l,2732xe" filled="f" stroked="f">
+                      <v:path arrowok="t" o:connecttype="custom" o:connectlocs="0,4337050;0,4330700;4321175,0;4329113,7938;0,4337050" o:connectangles="0,0,0,0,0"/>
+                    </v:shape>
+                    <w10:wrap anchorx="page" anchory="page"/>
+                  </v:group>
+                </w:pict>
+              </mc:Fallback>
+            </mc:AlternateContent>
+          </w:r>
+          <w:r>
+            <w:rPr>
+              <w:noProof/>
+            </w:rPr>
+            <mc:AlternateContent>
+              <mc:Choice Requires="wps">
+                <w:drawing>
+                  <wp:anchor distT="0" distB="0" distL="114300" distR="114300" simplePos="0" relativeHeight="251659264" behindDoc="0" locked="0" layoutInCell="1" allowOverlap="1" wp14:anchorId="75069445" wp14:editId="18731E91">
+                    <wp:simplePos x="0" y="0"/>
+                    <wp:positionH relativeFrom="page">
+                      <wp:align>center</wp:align>
+                    </wp:positionH>
+                    <wp:positionV relativeFrom="margin">
+                      <wp:align>bottom</wp:align>
+                    </wp:positionV>
+                    <wp:extent cx="5943600" cy="374904"/>
+                    <wp:effectExtent l="0" t="0" r="0" b="2540"/>
+                    <wp:wrapNone/>
+                    <wp:docPr id="69" name="Cuadro de texto 69"/>
+                    <wp:cNvGraphicFramePr/>
+                    <a:graphic xmlns:a="http://schemas.openxmlformats.org/drawingml/2006/main">
+                      <a:graphicData uri="http://schemas.microsoft.com/office/word/2010/wordprocessingShape">
+                        <wps:wsp>
+                          <wps:cNvSpPr txBox="1"/>
+                          <wps:spPr>
+                            <a:xfrm>
+                              <a:off x="0" y="0"/>
+                              <a:ext cx="5943600" cy="374904"/>
+                            </a:xfrm>
+                            <a:prstGeom prst="rect">
+                              <a:avLst/>
+                            </a:prstGeom>
+                            <a:noFill/>
+                            <a:ln w="6350">
+                              <a:noFill/>
+                            </a:ln>
+                            <a:effectLst/>
+                          </wps:spPr>
+                          <wps:style>
+                            <a:lnRef idx="0">
+                              <a:schemeClr val="accent1"/>
+                            </a:lnRef>
+                            <a:fillRef idx="0">
+                              <a:schemeClr val="accent1"/>
+                            </a:fillRef>
+                            <a:effectRef idx="0">
+                              <a:schemeClr val="accent1"/>
+                            </a:effectRef>
+                            <a:fontRef idx="minor">
+                              <a:schemeClr val="dk1"/>
+                            </a:fontRef>
+                          </wps:style>
+                          <wps:txbx>
+                            <w:txbxContent>
+                              <w:p>
+                                <w:pPr>
+                                  <w:pStyle w:val="Sinespaciado"/>
+                                  <w:jc w:val="right"/>
+                                  <w:rPr>
+                                    <w:color w:val="5B9BD5" w:themeColor="accent1"/>
+                                    <w:sz w:val="36"/>
+                                    <w:szCs w:val="36"/>
+                                  </w:rPr>
+                                </w:pPr>
+                                <w:sdt>
+                                  <w:sdtPr>
+                                    <w:rPr>
+                                      <w:color w:val="5B9BD5" w:themeColor="accent1"/>
+                                      <w:sz w:val="36"/>
+                                      <w:szCs w:val="36"/>
+                                    </w:rPr>
+                                    <w:alias w:val="Escolar"/>
+                                    <w:tag w:val="Escolar"/>
+                                    <w:id w:val="471488529"/>
+                                    <w:dataBinding w:prefixMappings="xmlns:ns0='http://schemas.openxmlformats.org/officeDocument/2006/extended-properties' " w:xpath="/ns0:Properties[1]/ns0:Company[1]" w:storeItemID="{6668398D-A668-4E3E-A5EB-62B293D839F1}"/>
+                                    <w:text/>
+                                  </w:sdtPr>
+                                  <w:sdtContent>
+                                    <w:r>
+                                      <w:rPr>
+                                        <w:color w:val="5B9BD5" w:themeColor="accent1"/>
+                                        <w:sz w:val="36"/>
+                                        <w:szCs w:val="36"/>
+                                      </w:rPr>
+                                      <w:t>IES Puerto de la Cruz</w:t>
+                                    </w:r>
+                                  </w:sdtContent>
+                                </w:sdt>
+                              </w:p>
+                              <w:sdt>
+                                <w:sdtPr>
+                                  <w:rPr>
+                                    <w:color w:val="5B9BD5" w:themeColor="accent1"/>
+                                    <w:sz w:val="36"/>
+                                    <w:szCs w:val="36"/>
+                                  </w:rPr>
+                                  <w:alias w:val="Curso"/>
+                                  <w:tag w:val="Curso"/>
+                                  <w:id w:val="-467436310"/>
+                                  <w:dataBinding w:prefixMappings="xmlns:ns0='http://purl.org/dc/elements/1.1/' xmlns:ns1='http://schemas.openxmlformats.org/package/2006/metadata/core-properties' " w:xpath="/ns1:coreProperties[1]/ns1:category[1]" w:storeItemID="{6C3C8BC8-F283-45AE-878A-BAB7291924A1}"/>
+                                  <w:text/>
+                                </w:sdtPr>
+                                <w:sdtContent>
+                                  <w:p>
+                                    <w:pPr>
+                                      <w:pStyle w:val="Sinespaciado"/>
+                                      <w:jc w:val="right"/>
+                                      <w:rPr>
+                                        <w:color w:val="5B9BD5" w:themeColor="accent1"/>
+                                        <w:sz w:val="36"/>
+                                        <w:szCs w:val="36"/>
+                                      </w:rPr>
+                                    </w:pPr>
+                                    <w:r>
+                                      <w:rPr>
+                                        <w:color w:val="5B9BD5" w:themeColor="accent1"/>
+                                        <w:sz w:val="36"/>
+                                        <w:szCs w:val="36"/>
+                                      </w:rPr>
+                                      <w:t>Desarrollo de Aplicaciones Web</w:t>
+                                    </w:r>
+                                  </w:p>
+                                </w:sdtContent>
+                              </w:sdt>
+                            </w:txbxContent>
+                          </wps:txbx>
+                          <wps:bodyPr rot="0" spcFirstLastPara="0" vertOverflow="overflow" horzOverflow="overflow" vert="horz" wrap="square" lIns="0" tIns="0" rIns="0" bIns="0" numCol="1" spcCol="0" rtlCol="0" fromWordArt="0" anchor="b" anchorCtr="0" forceAA="0" compatLnSpc="1">
+                            <a:prstTxWarp prst="textNoShape">
+                              <a:avLst/>
+                            </a:prstTxWarp>
+                            <a:spAutoFit/>
+                          </wps:bodyPr>
+                        </wps:wsp>
+                      </a:graphicData>
+                    </a:graphic>
+                    <wp14:sizeRelH relativeFrom="page">
+                      <wp14:pctWidth>76500</wp14:pctWidth>
+                    </wp14:sizeRelH>
+                    <wp14:sizeRelV relativeFrom="margin">
+                      <wp14:pctHeight>0</wp14:pctHeight>
+                    </wp14:sizeRelV>
+                  </wp:anchor>
+                </w:drawing>
+              </mc:Choice>
+              <mc:Fallback>
+                <w:pict>
+                  <v:shape w14:anchorId="75069445" id="Cuadro de texto 69" o:spid="_x0000_s1027" type="#_x0000_t202" style="position:absolute;left:0;text-align:left;margin-left:0;margin-top:0;width:468pt;height:29.5pt;z-index:251659264;visibility:visible;mso-wrap-style:square;mso-width-percent:765;mso-height-percent:0;mso-wrap-distance-left:9pt;mso-wrap-distance-top:0;mso-wrap-distance-right:9pt;mso-wrap-distance-bottom:0;mso-position-horizontal:center;mso-position-horizontal-relative:page;mso-position-vertical:bottom;mso-position-vertical-relative:margin;mso-width-percent:765;mso-height-percent:0;mso-width-relative:page;mso-height-relative:margin;v-text-anchor:bottom" o:gfxdata="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" filled="f" stroked="f" strokeweight=".5pt">
+                    <v:textbox style="mso-fit-shape-to-text:t" inset="0,0,0,0">
+                      <w:txbxContent>
+                        <w:p>
+                          <w:pPr>
+                            <w:pStyle w:val="Sinespaciado"/>
+                            <w:jc w:val="right"/>
+                            <w:rPr>
+                              <w:color w:val="5B9BD5" w:themeColor="accent1"/>
+                              <w:sz w:val="36"/>
+                              <w:szCs w:val="36"/>
+                            </w:rPr>
+                          </w:pPr>
+                          <w:sdt>
+                            <w:sdtPr>
+                              <w:rPr>
+                                <w:color w:val="5B9BD5" w:themeColor="accent1"/>
+                                <w:sz w:val="36"/>
+                                <w:szCs w:val="36"/>
+                              </w:rPr>
+                              <w:alias w:val="Escolar"/>
+                              <w:tag w:val="Escolar"/>
+                              <w:id w:val="471488529"/>
+                              <w:dataBinding w:prefixMappings="xmlns:ns0='http://schemas.openxmlformats.org/officeDocument/2006/extended-properties' " w:xpath="/ns0:Properties[1]/ns0:Company[1]" w:storeItemID="{6668398D-A668-4E3E-A5EB-62B293D839F1}"/>
+                              <w:text/>
+                            </w:sdtPr>
+                            <w:sdtContent>
+                              <w:r>
+                                <w:rPr>
+                                  <w:color w:val="5B9BD5" w:themeColor="accent1"/>
+                                  <w:sz w:val="36"/>
+                                  <w:szCs w:val="36"/>
+                                </w:rPr>
+                                <w:t>IES Puerto de la Cruz</w:t>
+                              </w:r>
+                            </w:sdtContent>
+                          </w:sdt>
+                        </w:p>
+                        <w:sdt>
+                          <w:sdtPr>
+                            <w:rPr>
+                              <w:color w:val="5B9BD5" w:themeColor="accent1"/>
+                              <w:sz w:val="36"/>
+                              <w:szCs w:val="36"/>
+                            </w:rPr>
+                            <w:alias w:val="Curso"/>
+                            <w:tag w:val="Curso"/>
+                            <w:id w:val="-467436310"/>
+                            <w:dataBinding w:prefixMappings="xmlns:ns0='http://purl.org/dc/elements/1.1/' xmlns:ns1='http://schemas.openxmlformats.org/package/2006/metadata/core-properties' " w:xpath="/ns1:coreProperties[1]/ns1:category[1]" w:storeItemID="{6C3C8BC8-F283-45AE-878A-BAB7291924A1}"/>
+                            <w:text/>
+                          </w:sdtPr>
+                          <w:sdtContent>
+                            <w:p>
+                              <w:pPr>
+                                <w:pStyle w:val="Sinespaciado"/>
+                                <w:jc w:val="right"/>
+                                <w:rPr>
+                                  <w:color w:val="5B9BD5" w:themeColor="accent1"/>
+                                  <w:sz w:val="36"/>
+                                  <w:szCs w:val="36"/>
+                                </w:rPr>
+                              </w:pPr>
+                              <w:r>
+                                <w:rPr>
+                                  <w:color w:val="5B9BD5" w:themeColor="accent1"/>
+                                  <w:sz w:val="36"/>
+                                  <w:szCs w:val="36"/>
+                                </w:rPr>
+                                <w:t>Desarrollo de Aplicaciones Web</w:t>
+                              </w:r>
+                            </w:p>
+                          </w:sdtContent>
+                        </w:sdt>
+                      </w:txbxContent>
+                    </v:textbox>
+                    <w10:wrap anchorx="page" anchory="margin"/>
+                  </v:shape>
+                </w:pict>
+              </mc:Fallback>
+            </mc:AlternateContent>
+          </w:r>
+        </w:p>
+        <w:p>
+          <w:pPr>
+            <w:spacing w:before="0" w:after="160"/>
+            <w:contextualSpacing w:val="0"/>
+            <w:jc w:val="left"/>
+            <w:rPr>
+              <w:rFonts w:eastAsiaTheme="majorEastAsia" w:cstheme="majorBidi"/>
+              <w:b/>
+              <w:sz w:val="36"/>
+              <w:szCs w:val="32"/>
+            </w:rPr>
+          </w:pPr>
+          <w:r>
+            <w:rPr>
+              <w:b/>
+              <w:sz w:val="36"/>
+            </w:rPr>
+            <w:br w:type="page"/>
+          </w:r>
+        </w:p>
+      </w:sdtContent>
+    </w:sdt>
+    <w:sdt>
+      <w:sdtPr>
+        <w:id w:val="-2137557159"/>
+        <w:docPartObj>
+          <w:docPartGallery w:val="Table of Contents"/>
+          <w:docPartUnique/>
+        </w:docPartObj>
+      </w:sdtPr>
+      <w:sdtEndPr>
+        <w:rPr>
+          <w:rFonts w:ascii="Georgia" w:eastAsiaTheme="minorHAnsi" w:hAnsi="Georgia" w:cstheme="minorBidi"/>
+          <w:b/>
+          <w:bCs/>
+          <w:color w:val="auto"/>
+          <w:sz w:val="24"/>
+          <w:szCs w:val="22"/>
+          <w:lang w:eastAsia="en-US"/>
+        </w:rPr>
+      </w:sdtEndPr>
+      <w:sdtContent>
+        <w:p>
+          <w:pPr>
+            <w:pStyle w:val="TtuloTDC"/>
+          </w:pPr>
+          <w:r>
+            <w:t>Contenido</w:t>
+          </w:r>
+        </w:p>
+        <w:p>
+          <w:pPr>
+            <w:pStyle w:val="TDC1"/>
+            <w:tabs>
+              <w:tab w:val="right" w:leader="dot" w:pos="8494"/>
+            </w:tabs>
+            <w:rPr>
+              <w:noProof/>
+            </w:rPr>
+          </w:pPr>
+          <w:r>
+            <w:fldChar w:fldCharType="begin"/>
+          </w:r>
+          <w:r>
+            <w:instrText xml:space="preserve"> TOC \o "1-3" \h \z \u </w:instrText>
+          </w:r>
+          <w:r>
+            <w:fldChar w:fldCharType="separate"/>
+          </w:r>
+          <w:hyperlink w:anchor="_Toc161219450" w:history="1">
+            <w:r>
+              <w:rPr>
+                <w:rStyle w:val="Hipervnculo"/>
+                <w:noProof/>
+              </w:rPr>
+              <w:t>Caso Práctico</w:t>
+            </w:r>
+            <w:r>
+              <w:rPr>
+                <w:noProof/>
+                <w:webHidden/>
+              </w:rPr>
+              <w:tab/>
+            </w:r>
+            <w:r>
+              <w:rPr>
+                <w:noProof/>
+                <w:webHidden/>
+              </w:rPr>
+              <w:fldChar w:fldCharType="begin"/>
+            </w:r>
+            <w:r>
+              <w:rPr>
+                <w:noProof/>
+                <w:webHidden/>
+              </w:rPr>
+              <w:instrText xml:space="preserve"> PAGEREF _Toc161219450 \h </w:instrText>
+            </w:r>
+            <w:r>
+              <w:rPr>
+                <w:noProof/>
+                <w:webHidden/>
+              </w:rPr>
+            </w:r>
+            <w:r>
+              <w:rPr>
+                <w:noProof/>
+                <w:webHidden/>
+              </w:rPr>
+              <w:fldChar w:fldCharType="separate"/>
+            </w:r>
+            <w:r>
+              <w:rPr>
+                <w:noProof/>
+                <w:webHidden/>
+              </w:rPr>
+              <w:t>2</w:t>
+            </w:r>
+            <w:r>
+              <w:rPr>
+                <w:noProof/>
+                <w:webHidden/>
+              </w:rPr>
+              <w:fldChar w:fldCharType="end"/>
+            </w:r>
+          </w:hyperlink>
+        </w:p>
+        <w:p>
+          <w:pPr>
+            <w:pStyle w:val="TDC1"/>
+            <w:tabs>
+              <w:tab w:val="right" w:leader="dot" w:pos="8494"/>
+            </w:tabs>
+            <w:rPr>
+              <w:noProof/>
+            </w:rPr>
+          </w:pPr>
+          <w:hyperlink w:anchor="_Toc161219451" w:history="1">
+            <w:r>
+              <w:rPr>
+                <w:rStyle w:val="Hipervnculo"/>
+                <w:noProof/>
+                <w:shd w:val="clear" w:color="auto" w:fill="FFFFFF"/>
+              </w:rPr>
+              <w:t>Clasificación de Elementos</w:t>
+            </w:r>
+            <w:r>
+              <w:rPr>
+                <w:noProof/>
+                <w:webHidden/>
+              </w:rPr>
+              <w:tab/>
+            </w:r>
+            <w:r>
+              <w:rPr>
+                <w:noProof/>
+                <w:webHidden/>
+              </w:rPr>
+              <w:fldChar w:fldCharType="begin"/>
+            </w:r>
+            <w:r>
+              <w:rPr>
+                <w:noProof/>
+                <w:webHidden/>
+              </w:rPr>
+              <w:instrText xml:space="preserve"> PAGEREF _Toc161219451 \h </w:instrText>
+            </w:r>
+            <w:r>
+              <w:rPr>
+                <w:noProof/>
+                <w:webHidden/>
+              </w:rPr>
+            </w:r>
+            <w:r>
+              <w:rPr>
+                <w:noProof/>
+                <w:webHidden/>
+              </w:rPr>
+              <w:fldChar w:fldCharType="separate"/>
+            </w:r>
+            <w:r>
+              <w:rPr>
+                <w:noProof/>
+                <w:webHidden/>
+              </w:rPr>
+              <w:t>3</w:t>
+            </w:r>
+            <w:r>
+              <w:rPr>
+                <w:noProof/>
+                <w:webHidden/>
+              </w:rPr>
+              <w:fldChar w:fldCharType="end"/>
+            </w:r>
+          </w:hyperlink>
+        </w:p>
+        <w:p>
+          <w:pPr>
+            <w:pStyle w:val="TDC1"/>
+            <w:tabs>
+              <w:tab w:val="right" w:leader="dot" w:pos="8494"/>
+            </w:tabs>
+            <w:rPr>
+              <w:noProof/>
+            </w:rPr>
+          </w:pPr>
+          <w:hyperlink w:anchor="_Toc161219452" w:history="1">
+            <w:r>
+              <w:rPr>
+                <w:rStyle w:val="Hipervnculo"/>
+                <w:noProof/>
+              </w:rPr>
+              <w:t>Estructura de Navegación</w:t>
+            </w:r>
+            <w:r>
+              <w:rPr>
+                <w:noProof/>
+                <w:webHidden/>
+              </w:rPr>
+              <w:tab/>
+            </w:r>
+            <w:r>
+              <w:rPr>
+                <w:noProof/>
+                <w:webHidden/>
+              </w:rPr>
+              <w:fldChar w:fldCharType="begin"/>
+            </w:r>
+            <w:r>
+              <w:rPr>
+                <w:noProof/>
+                <w:webHidden/>
+              </w:rPr>
+              <w:instrText xml:space="preserve"> PAGEREF _Toc161219452 \h </w:instrText>
+            </w:r>
+            <w:r>
+              <w:rPr>
+                <w:noProof/>
+                <w:webHidden/>
+              </w:rPr>
+            </w:r>
+            <w:r>
+              <w:rPr>
+                <w:noProof/>
+                <w:webHidden/>
+              </w:rPr>
+              <w:fldChar w:fldCharType="separate"/>
+            </w:r>
+            <w:r>
+              <w:rPr>
+                <w:noProof/>
+                <w:webHidden/>
+              </w:rPr>
+              <w:t>4</w:t>
+            </w:r>
+            <w:r>
+              <w:rPr>
+                <w:noProof/>
+                <w:webHidden/>
+              </w:rPr>
+              <w:fldChar w:fldCharType="end"/>
+            </w:r>
+          </w:hyperlink>
+        </w:p>
+        <w:p>
+          <w:pPr>
+            <w:pStyle w:val="TDC1"/>
+            <w:tabs>
+              <w:tab w:val="right" w:leader="dot" w:pos="8494"/>
+            </w:tabs>
+            <w:rPr>
+              <w:noProof/>
+            </w:rPr>
+          </w:pPr>
+          <w:hyperlink w:anchor="_Toc161219453" w:history="1">
+            <w:r>
+              <w:rPr>
+                <w:rStyle w:val="Hipervnculo"/>
+                <w:noProof/>
+              </w:rPr>
+              <w:t>Guía de Estilos</w:t>
+            </w:r>
+            <w:r>
+              <w:rPr>
+                <w:noProof/>
+                <w:webHidden/>
+              </w:rPr>
+              <w:tab/>
+            </w:r>
+            <w:r>
+              <w:rPr>
+                <w:noProof/>
+                <w:webHidden/>
+              </w:rPr>
+              <w:fldChar w:fldCharType="begin"/>
+            </w:r>
+            <w:r>
+              <w:rPr>
+                <w:noProof/>
+                <w:webHidden/>
+              </w:rPr>
+              <w:instrText xml:space="preserve"> PAGEREF _Toc161219453 \h </w:instrText>
+            </w:r>
+            <w:r>
+              <w:rPr>
+                <w:noProof/>
+                <w:webHidden/>
+              </w:rPr>
+            </w:r>
+            <w:r>
+              <w:rPr>
+                <w:noProof/>
+                <w:webHidden/>
+              </w:rPr>
+              <w:fldChar w:fldCharType="separate"/>
+            </w:r>
+            <w:r>
+              <w:rPr>
+                <w:noProof/>
+                <w:webHidden/>
+              </w:rPr>
+              <w:t>5</w:t>
+            </w:r>
+            <w:r>
+              <w:rPr>
+                <w:noProof/>
+                <w:webHidden/>
+              </w:rPr>
+              <w:fldChar w:fldCharType="end"/>
+            </w:r>
+          </w:hyperlink>
+        </w:p>
+        <w:p>
+          <w:pPr>
+            <w:pStyle w:val="TDC1"/>
+            <w:tabs>
+              <w:tab w:val="right" w:leader="dot" w:pos="8494"/>
+            </w:tabs>
+            <w:rPr>
+              <w:noProof/>
+            </w:rPr>
+          </w:pPr>
+          <w:hyperlink w:anchor="_Toc161219454" w:history="1">
+            <w:r>
+              <w:rPr>
+                <w:rStyle w:val="Hipervnculo"/>
+                <w:noProof/>
+              </w:rPr>
+              <w:t>Bibliografía</w:t>
+            </w:r>
+            <w:r>
+              <w:rPr>
+                <w:noProof/>
+                <w:webHidden/>
+              </w:rPr>
+              <w:tab/>
+            </w:r>
+            <w:r>
+              <w:rPr>
+                <w:noProof/>
+                <w:webHidden/>
+              </w:rPr>
+              <w:fldChar w:fldCharType="begin"/>
+            </w:r>
+            <w:r>
+              <w:rPr>
+                <w:noProof/>
+                <w:webHidden/>
+              </w:rPr>
+              <w:instrText xml:space="preserve"> PAGEREF _Toc161219454 \h </w:instrText>
+            </w:r>
+            <w:r>
+              <w:rPr>
+                <w:noProof/>
+                <w:webHidden/>
+              </w:rPr>
+            </w:r>
+            <w:r>
+              <w:rPr>
+                <w:noProof/>
+                <w:webHidden/>
+              </w:rPr>
+              <w:fldChar w:fldCharType="separate"/>
+            </w:r>
+            <w:r>
+              <w:rPr>
+                <w:noProof/>
+                <w:webHidden/>
+              </w:rPr>
+              <w:t>7</w:t>
+            </w:r>
+            <w:r>
+              <w:rPr>
+                <w:noProof/>
+                <w:webHidden/>
+              </w:rPr>
+              <w:fldChar w:fldCharType="end"/>
+            </w:r>
+          </w:hyperlink>
+        </w:p>
+        <w:p>
+          <w:r>
+            <w:rPr>
+              <w:b/>
+              <w:bCs/>
+            </w:rPr>
+            <w:fldChar w:fldCharType="end"/>
+          </w:r>
+        </w:p>
+      </w:sdtContent>
+    </w:sdt>
     <w:p>
       <w:pPr>
         <w:pStyle w:val="Ttulo1"/>
       </w:pPr>
-      <w:r>
+    </w:p>
+    <w:p>
+      <w:pPr>
+        <w:pStyle w:val="Ttulo1"/>
+      </w:pPr>
+    </w:p>
+    <w:p>
+      <w:pPr>
+        <w:pStyle w:val="Ttulo1"/>
+      </w:pPr>
+    </w:p>
+    <w:p>
+      <w:pPr>
+        <w:pStyle w:val="Ttulo1"/>
+      </w:pPr>
+    </w:p>
+    <w:p>
+      <w:pPr>
+        <w:pStyle w:val="Ttulo1"/>
+      </w:pPr>
+    </w:p>
+    <w:p>
+      <w:pPr>
+        <w:pStyle w:val="Ttulo1"/>
+      </w:pPr>
+    </w:p>
+    <w:p>
+      <w:pPr>
+        <w:pStyle w:val="Ttulo1"/>
+      </w:pPr>
+    </w:p>
+    <w:p>
+      <w:pPr>
+        <w:pStyle w:val="Ttulo1"/>
+      </w:pPr>
+    </w:p>
+    <w:p>
+      <w:pPr>
+        <w:pStyle w:val="Ttulo1"/>
+      </w:pPr>
+    </w:p>
+    <w:p>
+      <w:pPr>
+        <w:pStyle w:val="Ttulo1"/>
+      </w:pPr>
+    </w:p>
+    <w:p>
+      <w:pPr>
+        <w:pStyle w:val="Ttulo1"/>
+      </w:pPr>
+    </w:p>
+    <w:p>
+      <w:pPr>
+        <w:pStyle w:val="Ttulo1"/>
+      </w:pPr>
+    </w:p>
+    <w:p>
+      <w:pPr>
+        <w:pStyle w:val="Ttulo1"/>
+      </w:pPr>
+    </w:p>
+    <w:p>
+      <w:pPr>
+        <w:pStyle w:val="Ttulo1"/>
+      </w:pPr>
+    </w:p>
+    <w:p>
+      <w:pPr>
+        <w:pStyle w:val="Ttulo1"/>
+      </w:pPr>
+    </w:p>
+    <w:p>
+      <w:pPr>
+        <w:pStyle w:val="Ttulo1"/>
+      </w:pPr>
+    </w:p>
+    <w:p>
+      <w:pPr>
+        <w:pStyle w:val="Ttulo1"/>
+      </w:pPr>
+    </w:p>
+    <w:p>
+      <w:pPr>
+        <w:pStyle w:val="Ttulo1"/>
+      </w:pPr>
+    </w:p>
+    <w:p>
+      <w:pPr>
+        <w:pStyle w:val="Ttulo1"/>
+      </w:pPr>
+    </w:p>
+    <w:p>
+      <w:pPr>
+        <w:pStyle w:val="Ttulo1"/>
+      </w:pPr>
+    </w:p>
+    <w:p>
+      <w:pPr>
+        <w:pStyle w:val="Ttulo1"/>
+      </w:pPr>
+      <w:bookmarkStart w:id="0" w:name="_GoBack"/>
+      <w:bookmarkEnd w:id="0"/>
+    </w:p>
+    <w:p>
+      <w:pPr>
+        <w:spacing w:before="0" w:after="160"/>
+        <w:contextualSpacing w:val="0"/>
+        <w:jc w:val="left"/>
+        <w:rPr>
+          <w:rFonts w:eastAsiaTheme="majorEastAsia" w:cstheme="majorBidi"/>
+          <w:b/>
+          <w:sz w:val="36"/>
+          <w:szCs w:val="32"/>
+        </w:rPr>
+      </w:pPr>
+      <w:r>
+        <w:br w:type="page"/>
+      </w:r>
+    </w:p>
+    <w:p>
+      <w:pPr>
+        <w:pStyle w:val="Ttulo1"/>
+      </w:pPr>
+      <w:bookmarkStart w:id="1" w:name="_Toc161219450"/>
+      <w:r>
+        <w:lastRenderedPageBreak/>
         <w:t>Caso Práctico</w:t>
       </w:r>
+      <w:bookmarkEnd w:id="1"/>
     </w:p>
     <w:p/>
     <w:p>
@@ -109,18 +1658,13 @@
           <w:shd w:val="clear" w:color="auto" w:fill="FFFFFF"/>
         </w:rPr>
       </w:pPr>
+      <w:bookmarkStart w:id="2" w:name="_Toc161219451"/>
       <w:r>
         <w:rPr>
           <w:shd w:val="clear" w:color="auto" w:fill="FFFFFF"/>
         </w:rPr>
         <w:lastRenderedPageBreak/>
-        <w:t>C</w:t>
-      </w:r>
-      <w:r>
-        <w:rPr>
-          <w:shd w:val="clear" w:color="auto" w:fill="FFFFFF"/>
-        </w:rPr>
-        <w:t>lasificación</w:t>
+        <w:t>Clasificación</w:t>
       </w:r>
       <w:r>
         <w:rPr>
@@ -128,6 +1672,7 @@
         </w:rPr>
         <w:t xml:space="preserve"> de Elementos</w:t>
       </w:r>
+      <w:bookmarkEnd w:id="2"/>
     </w:p>
     <w:p/>
     <w:p>
@@ -409,10 +1954,12 @@
       <w:pPr>
         <w:pStyle w:val="Ttulo1"/>
       </w:pPr>
+      <w:bookmarkStart w:id="3" w:name="_Toc161219452"/>
       <w:r>
         <w:lastRenderedPageBreak/>
         <w:t>Estructura de Navegación</w:t>
       </w:r>
+      <w:bookmarkEnd w:id="3"/>
     </w:p>
     <w:p/>
     <w:p>
@@ -603,10 +2150,12 @@
       <w:pPr>
         <w:pStyle w:val="Ttulo1"/>
       </w:pPr>
+      <w:bookmarkStart w:id="4" w:name="_Toc161219453"/>
       <w:r>
         <w:lastRenderedPageBreak/>
         <w:t>Guía de Estilos</w:t>
       </w:r>
+      <w:bookmarkEnd w:id="4"/>
     </w:p>
     <w:p/>
     <w:p>
@@ -769,7 +2318,7 @@
       <w:r>
         <w:t xml:space="preserve">La fuente la sacaremos de </w:t>
       </w:r>
-      <w:hyperlink r:id="rId6" w:history="1">
+      <w:hyperlink r:id="rId9" w:history="1">
         <w:r>
           <w:rPr>
             <w:rStyle w:val="Hipervnculo"/>
@@ -1195,37 +2744,7 @@
       <w:r>
         <w:t>No utilizaremos, será todo elaborado desde cero.</w:t>
       </w:r>
-      <w:bookmarkStart w:id="0" w:name="_GoBack"/>
-      <w:bookmarkEnd w:id="0"/>
-    </w:p>
-    <w:p/>
-    <w:p/>
-    <w:p/>
-    <w:p/>
-    <w:p/>
-    <w:p/>
-    <w:p/>
-    <w:p/>
-    <w:p/>
-    <w:p/>
-    <w:p/>
-    <w:p/>
-    <w:p/>
-    <w:p/>
-    <w:p/>
-    <w:p/>
-    <w:p/>
-    <w:p/>
-    <w:p/>
-    <w:p/>
-    <w:p/>
-    <w:p/>
-    <w:p/>
-    <w:p/>
-    <w:p/>
-    <w:p/>
-    <w:p/>
-    <w:p/>
+    </w:p>
     <w:p/>
     <w:p>
       <w:pPr>
@@ -1241,73 +2760,40 @@
       <w:pPr>
         <w:pStyle w:val="Ttulo1"/>
       </w:pPr>
+      <w:bookmarkStart w:id="5" w:name="_Toc161219454"/>
       <w:r>
         <w:lastRenderedPageBreak/>
         <w:t>Bibliografía</w:t>
       </w:r>
+      <w:bookmarkEnd w:id="5"/>
     </w:p>
     <w:p/>
     <w:p>
-      <w:pPr>
-        <w:rPr>
-          <w:lang w:val="en-US"/>
-        </w:rPr>
-      </w:pPr>
-      <w:r>
-        <w:rPr>
-          <w:lang w:val="en-US"/>
-        </w:rPr>
-        <w:t xml:space="preserve">¿ </w:t>
-      </w:r>
-      <w:proofErr w:type="spellStart"/>
-      <w:r>
-        <w:rPr>
-          <w:lang w:val="en-US"/>
-        </w:rPr>
-        <w:t>Qué</w:t>
-      </w:r>
-      <w:proofErr w:type="spellEnd"/>
-      <w:r>
-        <w:rPr>
-          <w:lang w:val="en-US"/>
-        </w:rPr>
-        <w:t xml:space="preserve"> </w:t>
-      </w:r>
-      <w:proofErr w:type="spellStart"/>
-      <w:r>
-        <w:rPr>
-          <w:lang w:val="en-US"/>
-        </w:rPr>
-        <w:t>es</w:t>
-      </w:r>
-      <w:proofErr w:type="spellEnd"/>
-      <w:r>
-        <w:rPr>
-          <w:lang w:val="en-US"/>
-        </w:rPr>
-        <w:t xml:space="preserve"> </w:t>
-      </w:r>
-      <w:hyperlink r:id="rId7" w:history="1">
+      <w:r>
+        <w:t xml:space="preserve">¿ Qué es </w:t>
+      </w:r>
+      <w:hyperlink r:id="rId10" w:history="1">
         <w:proofErr w:type="spellStart"/>
         <w:r>
           <w:rPr>
             <w:rStyle w:val="Hipervnculo"/>
-            <w:lang w:val="en-US"/>
           </w:rPr>
           <w:t>webp</w:t>
         </w:r>
         <w:proofErr w:type="spellEnd"/>
       </w:hyperlink>
       <w:r>
-        <w:rPr>
-          <w:lang w:val="en-US"/>
-        </w:rPr>
         <w:t>?</w:t>
       </w:r>
     </w:p>
     <w:p>
-      <w:r>
-        <w:t>¿ Qué format</w:t>
+      <w:proofErr w:type="gramStart"/>
+      <w:r>
+        <w:t>¿ Qué</w:t>
+      </w:r>
+      <w:proofErr w:type="gramEnd"/>
+      <w:r>
+        <w:t xml:space="preserve"> format</w:t>
       </w:r>
       <w:r>
         <w:t>o</w:t>
@@ -1321,7 +2807,7 @@
       <w:r>
         <w:t xml:space="preserve"> </w:t>
       </w:r>
-      <w:hyperlink r:id="rId8" w:history="1">
+      <w:hyperlink r:id="rId11" w:history="1">
         <w:proofErr w:type="spellStart"/>
         <w:r>
           <w:rPr>
@@ -1336,7 +2822,7 @@
       <w:r>
         <w:t xml:space="preserve">Tipos de </w:t>
       </w:r>
-      <w:hyperlink r:id="rId9" w:history="1">
+      <w:hyperlink r:id="rId12" w:history="1">
         <w:r>
           <w:rPr>
             <w:rStyle w:val="Hipervnculo"/>
@@ -1352,13 +2838,229 @@
     <w:p/>
     <w:p/>
     <w:sectPr>
+      <w:headerReference w:type="default" r:id="rId13"/>
+      <w:footerReference w:type="default" r:id="rId14"/>
       <w:pgSz w:w="11906" w:h="16838"/>
       <w:pgMar w:top="1417" w:right="1701" w:bottom="1417" w:left="1701" w:header="708" w:footer="708" w:gutter="0"/>
+      <w:pgNumType w:start="0"/>
       <w:cols w:space="708"/>
+      <w:titlePg/>
       <w:docGrid w:linePitch="360"/>
     </w:sectPr>
   </w:body>
 </w:document>
+</file>
+
+<file path=word/endnotes.xml><?xml version="1.0" encoding="utf-8"?>
+<w:endnotes xmlns:wpc="http://schemas.microsoft.com/office/word/2010/wordprocessingCanvas" xmlns:cx="http://schemas.microsoft.com/office/drawing/2014/chartex" xmlns:mc="http://schemas.openxmlformats.org/markup-compatibility/2006" xmlns:o="urn:schemas-microsoft-com:office:office" xmlns:r="http://schemas.openxmlformats.org/officeDocument/2006/relationships" xmlns:m="http://schemas.openxmlformats.org/officeDocument/2006/math" xmlns:v="urn:schemas-microsoft-com:vml" xmlns:wp14="http://schemas.microsoft.com/office/word/2010/wordprocessingDrawing" xmlns:wp="http://schemas.openxmlformats.org/drawingml/2006/wordprocessingDrawing" xmlns:w10="urn:schemas-microsoft-com:office:word" xmlns:w="http://schemas.openxmlformats.org/wordprocessingml/2006/main" xmlns:w14="http://schemas.microsoft.com/office/word/2010/wordml" xmlns:w15="http://schemas.microsoft.com/office/word/2012/wordml" xmlns:w16se="http://schemas.microsoft.com/office/word/2015/wordml/symex" xmlns:wpg="http://schemas.microsoft.com/office/word/2010/wordprocessingGroup" xmlns:wpi="http://schemas.microsoft.com/office/word/2010/wordprocessingInk" xmlns:wne="http://schemas.microsoft.com/office/word/2006/wordml" xmlns:wps="http://schemas.microsoft.com/office/word/2010/wordprocessingShape" mc:Ignorable="w14 w15 w16se wp14">
+  <w:endnote w:type="separator" w:id="-1">
+    <w:p>
+      <w:pPr>
+        <w:spacing w:before="0" w:after="0" w:line="240" w:lineRule="auto"/>
+      </w:pPr>
+      <w:r>
+        <w:separator/>
+      </w:r>
+    </w:p>
+  </w:endnote>
+  <w:endnote w:type="continuationSeparator" w:id="0">
+    <w:p>
+      <w:pPr>
+        <w:spacing w:before="0" w:after="0" w:line="240" w:lineRule="auto"/>
+      </w:pPr>
+      <w:r>
+        <w:continuationSeparator/>
+      </w:r>
+    </w:p>
+  </w:endnote>
+</w:endnotes>
+</file>
+
+<file path=word/footer1.xml><?xml version="1.0" encoding="utf-8"?>
+<w:ftr xmlns:wpc="http://schemas.microsoft.com/office/word/2010/wordprocessingCanvas" xmlns:cx="http://schemas.microsoft.com/office/drawing/2014/chartex" xmlns:mc="http://schemas.openxmlformats.org/markup-compatibility/2006" xmlns:o="urn:schemas-microsoft-com:office:office" xmlns:r="http://schemas.openxmlformats.org/officeDocument/2006/relationships" xmlns:m="http://schemas.openxmlformats.org/officeDocument/2006/math" xmlns:v="urn:schemas-microsoft-com:vml" xmlns:wp14="http://schemas.microsoft.com/office/word/2010/wordprocessingDrawing" xmlns:wp="http://schemas.openxmlformats.org/drawingml/2006/wordprocessingDrawing" xmlns:w10="urn:schemas-microsoft-com:office:word" xmlns:w="http://schemas.openxmlformats.org/wordprocessingml/2006/main" xmlns:w14="http://schemas.microsoft.com/office/word/2010/wordml" xmlns:w15="http://schemas.microsoft.com/office/word/2012/wordml" xmlns:w16se="http://schemas.microsoft.com/office/word/2015/wordml/symex" xmlns:wpg="http://schemas.microsoft.com/office/word/2010/wordprocessingGroup" xmlns:wpi="http://schemas.microsoft.com/office/word/2010/wordprocessingInk" xmlns:wne="http://schemas.microsoft.com/office/word/2006/wordml" xmlns:wps="http://schemas.microsoft.com/office/word/2010/wordprocessingShape" mc:Ignorable="w14 w15 w16se wp14">
+  <w:p>
+    <w:pPr>
+      <w:pStyle w:val="Piedepgina"/>
+    </w:pPr>
+    <w:r>
+      <w:rPr>
+        <w:color w:val="5B9BD5" w:themeColor="accent1"/>
+      </w:rPr>
+      <w:t xml:space="preserve"> </w:t>
+    </w:r>
+    <w:r>
+      <w:rPr>
+        <w:rFonts w:asciiTheme="majorHAnsi" w:eastAsiaTheme="majorEastAsia" w:hAnsiTheme="majorHAnsi" w:cstheme="majorBidi"/>
+        <w:color w:val="5B9BD5" w:themeColor="accent1"/>
+        <w:sz w:val="20"/>
+        <w:szCs w:val="20"/>
+      </w:rPr>
+      <w:t xml:space="preserve">pág. </w:t>
+    </w:r>
+    <w:r>
+      <w:rPr>
+        <w:rFonts w:asciiTheme="minorHAnsi" w:eastAsiaTheme="minorEastAsia" w:hAnsiTheme="minorHAnsi"/>
+        <w:color w:val="5B9BD5" w:themeColor="accent1"/>
+        <w:sz w:val="20"/>
+        <w:szCs w:val="20"/>
+      </w:rPr>
+      <w:fldChar w:fldCharType="begin"/>
+    </w:r>
+    <w:r>
+      <w:rPr>
+        <w:color w:val="5B9BD5" w:themeColor="accent1"/>
+        <w:sz w:val="20"/>
+        <w:szCs w:val="20"/>
+      </w:rPr>
+      <w:instrText>PAGE    \* MERGEFORMAT</w:instrText>
+    </w:r>
+    <w:r>
+      <w:rPr>
+        <w:rFonts w:asciiTheme="minorHAnsi" w:eastAsiaTheme="minorEastAsia" w:hAnsiTheme="minorHAnsi"/>
+        <w:color w:val="5B9BD5" w:themeColor="accent1"/>
+        <w:sz w:val="20"/>
+        <w:szCs w:val="20"/>
+      </w:rPr>
+      <w:fldChar w:fldCharType="separate"/>
+    </w:r>
+    <w:r>
+      <w:rPr>
+        <w:rFonts w:asciiTheme="majorHAnsi" w:eastAsiaTheme="majorEastAsia" w:hAnsiTheme="majorHAnsi" w:cstheme="majorBidi"/>
+        <w:noProof/>
+        <w:color w:val="5B9BD5" w:themeColor="accent1"/>
+        <w:sz w:val="20"/>
+        <w:szCs w:val="20"/>
+      </w:rPr>
+      <w:t>2</w:t>
+    </w:r>
+    <w:r>
+      <w:rPr>
+        <w:rFonts w:asciiTheme="majorHAnsi" w:eastAsiaTheme="majorEastAsia" w:hAnsiTheme="majorHAnsi" w:cstheme="majorBidi"/>
+        <w:color w:val="5B9BD5" w:themeColor="accent1"/>
+        <w:sz w:val="20"/>
+        <w:szCs w:val="20"/>
+      </w:rPr>
+      <w:fldChar w:fldCharType="end"/>
+    </w:r>
+    <w:r>
+      <w:rPr>
+        <w:rFonts w:asciiTheme="majorHAnsi" w:eastAsiaTheme="majorEastAsia" w:hAnsiTheme="majorHAnsi" w:cstheme="majorBidi"/>
+        <w:color w:val="5B9BD5" w:themeColor="accent1"/>
+        <w:sz w:val="20"/>
+        <w:szCs w:val="20"/>
+      </w:rPr>
+      <w:t xml:space="preserve">                                                                                                                                      José Juan Herrera Pérez</w:t>
+    </w:r>
+  </w:p>
+</w:ftr>
+</file>
+
+<file path=word/footnotes.xml><?xml version="1.0" encoding="utf-8"?>
+<w:footnotes xmlns:wpc="http://schemas.microsoft.com/office/word/2010/wordprocessingCanvas" xmlns:cx="http://schemas.microsoft.com/office/drawing/2014/chartex" xmlns:mc="http://schemas.openxmlformats.org/markup-compatibility/2006" xmlns:o="urn:schemas-microsoft-com:office:office" xmlns:r="http://schemas.openxmlformats.org/officeDocument/2006/relationships" xmlns:m="http://schemas.openxmlformats.org/officeDocument/2006/math" xmlns:v="urn:schemas-microsoft-com:vml" xmlns:wp14="http://schemas.microsoft.com/office/word/2010/wordprocessingDrawing" xmlns:wp="http://schemas.openxmlformats.org/drawingml/2006/wordprocessingDrawing" xmlns:w10="urn:schemas-microsoft-com:office:word" xmlns:w="http://schemas.openxmlformats.org/wordprocessingml/2006/main" xmlns:w14="http://schemas.microsoft.com/office/word/2010/wordml" xmlns:w15="http://schemas.microsoft.com/office/word/2012/wordml" xmlns:w16se="http://schemas.microsoft.com/office/word/2015/wordml/symex" xmlns:wpg="http://schemas.microsoft.com/office/word/2010/wordprocessingGroup" xmlns:wpi="http://schemas.microsoft.com/office/word/2010/wordprocessingInk" xmlns:wne="http://schemas.microsoft.com/office/word/2006/wordml" xmlns:wps="http://schemas.microsoft.com/office/word/2010/wordprocessingShape" mc:Ignorable="w14 w15 w16se wp14">
+  <w:footnote w:type="separator" w:id="-1">
+    <w:p>
+      <w:pPr>
+        <w:spacing w:before="0" w:after="0" w:line="240" w:lineRule="auto"/>
+      </w:pPr>
+      <w:r>
+        <w:separator/>
+      </w:r>
+    </w:p>
+  </w:footnote>
+  <w:footnote w:type="continuationSeparator" w:id="0">
+    <w:p>
+      <w:pPr>
+        <w:spacing w:before="0" w:after="0" w:line="240" w:lineRule="auto"/>
+      </w:pPr>
+      <w:r>
+        <w:continuationSeparator/>
+      </w:r>
+    </w:p>
+  </w:footnote>
+</w:footnotes>
+</file>
+
+<file path=word/header1.xml><?xml version="1.0" encoding="utf-8"?>
+<w:hdr xmlns:wpc="http://schemas.microsoft.com/office/word/2010/wordprocessingCanvas" xmlns:cx="http://schemas.microsoft.com/office/drawing/2014/chartex" xmlns:mc="http://schemas.openxmlformats.org/markup-compatibility/2006" xmlns:o="urn:schemas-microsoft-com:office:office" xmlns:r="http://schemas.openxmlformats.org/officeDocument/2006/relationships" xmlns:m="http://schemas.openxmlformats.org/officeDocument/2006/math" xmlns:v="urn:schemas-microsoft-com:vml" xmlns:wp14="http://schemas.microsoft.com/office/word/2010/wordprocessingDrawing" xmlns:wp="http://schemas.openxmlformats.org/drawingml/2006/wordprocessingDrawing" xmlns:w10="urn:schemas-microsoft-com:office:word" xmlns:w="http://schemas.openxmlformats.org/wordprocessingml/2006/main" xmlns:w14="http://schemas.microsoft.com/office/word/2010/wordml" xmlns:w15="http://schemas.microsoft.com/office/word/2012/wordml" xmlns:w16se="http://schemas.microsoft.com/office/word/2015/wordml/symex" xmlns:wpg="http://schemas.microsoft.com/office/word/2010/wordprocessingGroup" xmlns:wpi="http://schemas.microsoft.com/office/word/2010/wordprocessingInk" xmlns:wne="http://schemas.microsoft.com/office/word/2006/wordml" xmlns:wps="http://schemas.microsoft.com/office/word/2010/wordprocessingShape" mc:Ignorable="w14 w15 w16se wp14">
+  <w:p>
+    <w:pPr>
+      <w:pStyle w:val="Encabezado"/>
+      <w:rPr>
+        <w:szCs w:val="24"/>
+      </w:rPr>
+    </w:pPr>
+    <w:sdt>
+      <w:sdtPr>
+        <w:rPr>
+          <w:rFonts w:asciiTheme="majorHAnsi" w:eastAsiaTheme="majorEastAsia" w:hAnsiTheme="majorHAnsi" w:cstheme="majorBidi"/>
+          <w:color w:val="5B9BD5" w:themeColor="accent1"/>
+          <w:szCs w:val="24"/>
+        </w:rPr>
+        <w:alias w:val="Título"/>
+        <w:id w:val="271051855"/>
+        <w:placeholder>
+          <w:docPart w:val="FDFF5E65A3094710B91F40B0D43C66D1"/>
+        </w:placeholder>
+        <w:dataBinding w:prefixMappings="xmlns:ns0='http://schemas.openxmlformats.org/package/2006/metadata/core-properties' xmlns:ns1='http://purl.org/dc/elements/1.1/'" w:xpath="/ns0:coreProperties[1]/ns1:title[1]" w:storeItemID="{6C3C8BC8-F283-45AE-878A-BAB7291924A1}"/>
+        <w:text/>
+      </w:sdtPr>
+      <w:sdtContent>
+        <w:r>
+          <w:rPr>
+            <w:rFonts w:asciiTheme="majorHAnsi" w:eastAsiaTheme="majorEastAsia" w:hAnsiTheme="majorHAnsi" w:cstheme="majorBidi"/>
+            <w:color w:val="5B9BD5" w:themeColor="accent1"/>
+            <w:szCs w:val="24"/>
+          </w:rPr>
+          <w:t>Diseño de un sitio Web</w:t>
+        </w:r>
+      </w:sdtContent>
+    </w:sdt>
+    <w:r>
+      <w:rPr>
+        <w:rFonts w:asciiTheme="majorHAnsi" w:eastAsiaTheme="majorEastAsia" w:hAnsiTheme="majorHAnsi" w:cstheme="majorBidi"/>
+        <w:color w:val="5B9BD5" w:themeColor="accent1"/>
+        <w:szCs w:val="24"/>
+      </w:rPr>
+      <w:ptab w:relativeTo="margin" w:alignment="right" w:leader="none"/>
+    </w:r>
+    <w:sdt>
+      <w:sdtPr>
+        <w:rPr>
+          <w:rFonts w:asciiTheme="majorHAnsi" w:eastAsiaTheme="majorEastAsia" w:hAnsiTheme="majorHAnsi" w:cstheme="majorBidi"/>
+          <w:color w:val="5B9BD5" w:themeColor="accent1"/>
+          <w:szCs w:val="24"/>
+        </w:rPr>
+        <w:alias w:val="Fecha"/>
+        <w:id w:val="-188527291"/>
+        <w:placeholder>
+          <w:docPart w:val="5DE36240B5274DAA8501C0C43CE0A026"/>
+        </w:placeholder>
+        <w:dataBinding w:prefixMappings="xmlns:ns0='http://schemas.microsoft.com/office/2006/coverPageProps'" w:xpath="/ns0:CoverPageProperties[1]/ns0:PublishDate[1]" w:storeItemID="{55AF091B-3C7A-41E3-B477-F2FDAA23CFDA}"/>
+        <w:date w:fullDate="2024-03-13T00:00:00Z">
+          <w:dateFormat w:val="d 'de' MMMM 'de' yyyy"/>
+          <w:lid w:val="es-ES"/>
+          <w:storeMappedDataAs w:val="dateTime"/>
+          <w:calendar w:val="gregorian"/>
+        </w:date>
+      </w:sdtPr>
+      <w:sdtContent>
+        <w:r>
+          <w:rPr>
+            <w:rFonts w:asciiTheme="majorHAnsi" w:eastAsiaTheme="majorEastAsia" w:hAnsiTheme="majorHAnsi" w:cstheme="majorBidi"/>
+            <w:color w:val="5B9BD5" w:themeColor="accent1"/>
+            <w:szCs w:val="24"/>
+          </w:rPr>
+          <w:t>13 de marzo de 2024</w:t>
+        </w:r>
+      </w:sdtContent>
+    </w:sdt>
+  </w:p>
+  <w:p>
+    <w:pPr>
+      <w:pStyle w:val="Encabezado"/>
+    </w:pPr>
+  </w:p>
+</w:hdr>
 </file>
 
 <file path=word/numbering.xml><?xml version="1.0" encoding="utf-8"?>
@@ -3055,6 +4757,7 @@
   <w:style w:type="character" w:default="1" w:styleId="Fuentedeprrafopredeter">
     <w:name w:val="Default Paragraph Font"/>
     <w:uiPriority w:val="1"/>
+    <w:semiHidden/>
     <w:unhideWhenUsed/>
   </w:style>
   <w:style w:type="table" w:default="1" w:styleId="Tablanormal">
@@ -3151,7 +4854,737 @@
       <w:u w:val="single"/>
     </w:rPr>
   </w:style>
+  <w:style w:type="paragraph" w:styleId="TtuloTDC">
+    <w:name w:val="TOC Heading"/>
+    <w:basedOn w:val="Ttulo1"/>
+    <w:next w:val="Normal"/>
+    <w:uiPriority w:val="39"/>
+    <w:unhideWhenUsed/>
+    <w:qFormat/>
+    <w:rsid w:val="00D62543"/>
+    <w:pPr>
+      <w:spacing w:after="0"/>
+      <w:contextualSpacing w:val="0"/>
+      <w:jc w:val="left"/>
+      <w:outlineLvl w:val="9"/>
+    </w:pPr>
+    <w:rPr>
+      <w:rFonts w:asciiTheme="majorHAnsi" w:hAnsiTheme="majorHAnsi"/>
+      <w:b w:val="0"/>
+      <w:color w:val="2E74B5" w:themeColor="accent1" w:themeShade="BF"/>
+      <w:sz w:val="32"/>
+      <w:lang w:eastAsia="es-ES"/>
+    </w:rPr>
+  </w:style>
+  <w:style w:type="paragraph" w:styleId="TDC1">
+    <w:name w:val="toc 1"/>
+    <w:basedOn w:val="Normal"/>
+    <w:next w:val="Normal"/>
+    <w:autoRedefine/>
+    <w:uiPriority w:val="39"/>
+    <w:unhideWhenUsed/>
+    <w:rsid w:val="00D62543"/>
+    <w:pPr>
+      <w:spacing w:after="100"/>
+    </w:pPr>
+  </w:style>
+  <w:style w:type="paragraph" w:styleId="Sinespaciado">
+    <w:name w:val="No Spacing"/>
+    <w:link w:val="SinespaciadoCar"/>
+    <w:uiPriority w:val="1"/>
+    <w:qFormat/>
+    <w:rsid w:val="00D62543"/>
+    <w:pPr>
+      <w:spacing w:after="0" w:line="240" w:lineRule="auto"/>
+    </w:pPr>
+    <w:rPr>
+      <w:rFonts w:eastAsiaTheme="minorEastAsia"/>
+      <w:lang w:eastAsia="es-ES"/>
+    </w:rPr>
+  </w:style>
+  <w:style w:type="character" w:customStyle="1" w:styleId="SinespaciadoCar">
+    <w:name w:val="Sin espaciado Car"/>
+    <w:basedOn w:val="Fuentedeprrafopredeter"/>
+    <w:link w:val="Sinespaciado"/>
+    <w:uiPriority w:val="1"/>
+    <w:rsid w:val="00D62543"/>
+    <w:rPr>
+      <w:rFonts w:eastAsiaTheme="minorEastAsia"/>
+      <w:lang w:eastAsia="es-ES"/>
+    </w:rPr>
+  </w:style>
+  <w:style w:type="paragraph" w:styleId="Encabezado">
+    <w:name w:val="header"/>
+    <w:basedOn w:val="Normal"/>
+    <w:link w:val="EncabezadoCar"/>
+    <w:uiPriority w:val="99"/>
+    <w:unhideWhenUsed/>
+    <w:rsid w:val="00D62543"/>
+    <w:pPr>
+      <w:tabs>
+        <w:tab w:val="center" w:pos="4252"/>
+        <w:tab w:val="right" w:pos="8504"/>
+      </w:tabs>
+      <w:spacing w:before="0" w:after="0" w:line="240" w:lineRule="auto"/>
+    </w:pPr>
+  </w:style>
+  <w:style w:type="character" w:customStyle="1" w:styleId="EncabezadoCar">
+    <w:name w:val="Encabezado Car"/>
+    <w:basedOn w:val="Fuentedeprrafopredeter"/>
+    <w:link w:val="Encabezado"/>
+    <w:uiPriority w:val="99"/>
+    <w:rsid w:val="00D62543"/>
+    <w:rPr>
+      <w:rFonts w:ascii="Georgia" w:hAnsi="Georgia"/>
+      <w:sz w:val="24"/>
+    </w:rPr>
+  </w:style>
+  <w:style w:type="paragraph" w:styleId="Piedepgina">
+    <w:name w:val="footer"/>
+    <w:basedOn w:val="Normal"/>
+    <w:link w:val="PiedepginaCar"/>
+    <w:uiPriority w:val="99"/>
+    <w:unhideWhenUsed/>
+    <w:rsid w:val="00D62543"/>
+    <w:pPr>
+      <w:tabs>
+        <w:tab w:val="center" w:pos="4252"/>
+        <w:tab w:val="right" w:pos="8504"/>
+      </w:tabs>
+      <w:spacing w:before="0" w:after="0" w:line="240" w:lineRule="auto"/>
+    </w:pPr>
+  </w:style>
+  <w:style w:type="character" w:customStyle="1" w:styleId="PiedepginaCar">
+    <w:name w:val="Pie de página Car"/>
+    <w:basedOn w:val="Fuentedeprrafopredeter"/>
+    <w:link w:val="Piedepgina"/>
+    <w:uiPriority w:val="99"/>
+    <w:rsid w:val="00D62543"/>
+    <w:rPr>
+      <w:rFonts w:ascii="Georgia" w:hAnsi="Georgia"/>
+      <w:sz w:val="24"/>
+    </w:rPr>
+  </w:style>
 </w:styles>
+</file>
+
+<file path=word/glossary/document.xml><?xml version="1.0" encoding="utf-8"?>
+<w:glossaryDocument xmlns:wpc="http://schemas.microsoft.com/office/word/2010/wordprocessingCanvas" xmlns:cx="http://schemas.microsoft.com/office/drawing/2014/chartex" xmlns:mc="http://schemas.openxmlformats.org/markup-compatibility/2006" xmlns:o="urn:schemas-microsoft-com:office:office" xmlns:r="http://schemas.openxmlformats.org/officeDocument/2006/relationships" xmlns:m="http://schemas.openxmlformats.org/officeDocument/2006/math" xmlns:v="urn:schemas-microsoft-com:vml" xmlns:wp14="http://schemas.microsoft.com/office/word/2010/wordprocessingDrawing" xmlns:wp="http://schemas.openxmlformats.org/drawingml/2006/wordprocessingDrawing" xmlns:w10="urn:schemas-microsoft-com:office:word" xmlns:w="http://schemas.openxmlformats.org/wordprocessingml/2006/main" xmlns:w14="http://schemas.microsoft.com/office/word/2010/wordml" xmlns:w15="http://schemas.microsoft.com/office/word/2012/wordml" xmlns:w16se="http://schemas.microsoft.com/office/word/2015/wordml/symex" xmlns:wpg="http://schemas.microsoft.com/office/word/2010/wordprocessingGroup" xmlns:wpi="http://schemas.microsoft.com/office/word/2010/wordprocessingInk" xmlns:wne="http://schemas.microsoft.com/office/word/2006/wordml" xmlns:wps="http://schemas.microsoft.com/office/word/2010/wordprocessingShape" mc:Ignorable="w14 w15 w16se wp14">
+  <w:docParts>
+    <w:docPart>
+      <w:docPartPr>
+        <w:name w:val="FDFF5E65A3094710B91F40B0D43C66D1"/>
+        <w:category>
+          <w:name w:val="General"/>
+          <w:gallery w:val="placeholder"/>
+        </w:category>
+        <w:types>
+          <w:type w:val="bbPlcHdr"/>
+        </w:types>
+        <w:behaviors>
+          <w:behavior w:val="content"/>
+        </w:behaviors>
+        <w:guid w:val="{78EEAE83-8E0B-4080-98FA-7F34D986D9CE}"/>
+      </w:docPartPr>
+      <w:docPartBody>
+        <w:p>
+          <w:pPr>
+            <w:pStyle w:val="FDFF5E65A3094710B91F40B0D43C66D1"/>
+          </w:pPr>
+          <w:r>
+            <w:rPr>
+              <w:rFonts w:asciiTheme="majorHAnsi" w:eastAsiaTheme="majorEastAsia" w:hAnsiTheme="majorHAnsi" w:cstheme="majorBidi"/>
+              <w:color w:val="5B9BD5" w:themeColor="accent1"/>
+              <w:sz w:val="27"/>
+              <w:szCs w:val="27"/>
+            </w:rPr>
+            <w:t>[Título del documento]</w:t>
+          </w:r>
+        </w:p>
+      </w:docPartBody>
+    </w:docPart>
+    <w:docPart>
+      <w:docPartPr>
+        <w:name w:val="5DE36240B5274DAA8501C0C43CE0A026"/>
+        <w:category>
+          <w:name w:val="General"/>
+          <w:gallery w:val="placeholder"/>
+        </w:category>
+        <w:types>
+          <w:type w:val="bbPlcHdr"/>
+        </w:types>
+        <w:behaviors>
+          <w:behavior w:val="content"/>
+        </w:behaviors>
+        <w:guid w:val="{BA3F87AF-7A68-490D-AD0E-CAD5D8230D58}"/>
+      </w:docPartPr>
+      <w:docPartBody>
+        <w:p>
+          <w:pPr>
+            <w:pStyle w:val="5DE36240B5274DAA8501C0C43CE0A026"/>
+          </w:pPr>
+          <w:r>
+            <w:rPr>
+              <w:rFonts w:asciiTheme="majorHAnsi" w:eastAsiaTheme="majorEastAsia" w:hAnsiTheme="majorHAnsi" w:cstheme="majorBidi"/>
+              <w:color w:val="5B9BD5" w:themeColor="accent1"/>
+              <w:sz w:val="27"/>
+              <w:szCs w:val="27"/>
+            </w:rPr>
+            <w:t>[Fecha]</w:t>
+          </w:r>
+        </w:p>
+      </w:docPartBody>
+    </w:docPart>
+  </w:docParts>
+</w:glossaryDocument>
+</file>
+
+<file path=word/glossary/fontTable.xml><?xml version="1.0" encoding="utf-8"?>
+<w:fonts xmlns:mc="http://schemas.openxmlformats.org/markup-compatibility/2006" xmlns:r="http://schemas.openxmlformats.org/officeDocument/2006/relationships" xmlns:w="http://schemas.openxmlformats.org/wordprocessingml/2006/main" xmlns:w14="http://schemas.microsoft.com/office/word/2010/wordml" xmlns:w15="http://schemas.microsoft.com/office/word/2012/wordml" xmlns:w16se="http://schemas.microsoft.com/office/word/2015/wordml/symex" mc:Ignorable="w14 w15 w16se">
+  <w:font w:name="Symbol">
+    <w:panose1 w:val="05050102010706020507"/>
+    <w:charset w:val="02"/>
+    <w:family w:val="roman"/>
+    <w:pitch w:val="variable"/>
+    <w:sig w:usb0="00000000" w:usb1="10000000" w:usb2="00000000" w:usb3="00000000" w:csb0="80000000" w:csb1="00000000"/>
+  </w:font>
+  <w:font w:name="Times New Roman">
+    <w:panose1 w:val="02020603050405020304"/>
+    <w:charset w:val="00"/>
+    <w:family w:val="roman"/>
+    <w:pitch w:val="variable"/>
+    <w:sig w:usb0="E0002AFF" w:usb1="C0007843" w:usb2="00000009" w:usb3="00000000" w:csb0="000001FF" w:csb1="00000000"/>
+  </w:font>
+  <w:font w:name="Georgia">
+    <w:panose1 w:val="02040502050405020303"/>
+    <w:charset w:val="00"/>
+    <w:family w:val="roman"/>
+    <w:pitch w:val="variable"/>
+    <w:sig w:usb0="00000287" w:usb1="00000000" w:usb2="00000000" w:usb3="00000000" w:csb0="0000009F" w:csb1="00000000"/>
+  </w:font>
+  <w:font w:name="Calibri">
+    <w:panose1 w:val="020F0502020204030204"/>
+    <w:charset w:val="00"/>
+    <w:family w:val="swiss"/>
+    <w:pitch w:val="variable"/>
+    <w:sig w:usb0="E00002FF" w:usb1="4000ACFF" w:usb2="00000001" w:usb3="00000000" w:csb0="0000019F" w:csb1="00000000"/>
+  </w:font>
+  <w:font w:name="Courier New">
+    <w:panose1 w:val="02070309020205020404"/>
+    <w:charset w:val="00"/>
+    <w:family w:val="modern"/>
+    <w:pitch w:val="fixed"/>
+    <w:sig w:usb0="E0002EFF" w:usb1="C0007843" w:usb2="00000009" w:usb3="00000000" w:csb0="000001FF" w:csb1="00000000"/>
+  </w:font>
+  <w:font w:name="Wingdings">
+    <w:panose1 w:val="05000000000000000000"/>
+    <w:charset w:val="02"/>
+    <w:family w:val="auto"/>
+    <w:pitch w:val="variable"/>
+    <w:sig w:usb0="00000000" w:usb1="10000000" w:usb2="00000000" w:usb3="00000000" w:csb0="80000000" w:csb1="00000000"/>
+  </w:font>
+  <w:font w:name="Calibri Light">
+    <w:panose1 w:val="020F0302020204030204"/>
+    <w:charset w:val="00"/>
+    <w:family w:val="swiss"/>
+    <w:pitch w:val="variable"/>
+    <w:sig w:usb0="A00002EF" w:usb1="4000207B" w:usb2="00000000" w:usb3="00000000" w:csb0="0000009F" w:csb1="00000000"/>
+  </w:font>
+  <w:font w:name="Helvetica">
+    <w:panose1 w:val="020B0604020202020204"/>
+    <w:charset w:val="00"/>
+    <w:family w:val="swiss"/>
+    <w:pitch w:val="variable"/>
+    <w:sig w:usb0="E0002EFF" w:usb1="C000785B" w:usb2="00000009" w:usb3="00000000" w:csb0="000001FF" w:csb1="00000000"/>
+  </w:font>
+</w:fonts>
+</file>
+
+<file path=word/glossary/settings.xml><?xml version="1.0" encoding="utf-8"?>
+<w:settings xmlns:mc="http://schemas.openxmlformats.org/markup-compatibility/2006" xmlns:o="urn:schemas-microsoft-com:office:office" xmlns:r="http://schemas.openxmlformats.org/officeDocument/2006/relationships" xmlns:m="http://schemas.openxmlformats.org/officeDocument/2006/math" xmlns:v="urn:schemas-microsoft-com:vml" xmlns:w10="urn:schemas-microsoft-com:office:word" xmlns:w="http://schemas.openxmlformats.org/wordprocessingml/2006/main" xmlns:w14="http://schemas.microsoft.com/office/word/2010/wordml" xmlns:w15="http://schemas.microsoft.com/office/word/2012/wordml" xmlns:w16se="http://schemas.microsoft.com/office/word/2015/wordml/symex" xmlns:sl="http://schemas.openxmlformats.org/schemaLibrary/2006/main" mc:Ignorable="w14 w15 w16se">
+  <w:view w:val="normal"/>
+  <w:defaultTabStop w:val="708"/>
+  <w:hyphenationZone w:val="425"/>
+  <w:characterSpacingControl w:val="doNotCompress"/>
+  <w:compat>
+    <w:useFELayout/>
+    <w:compatSetting w:name="compatibilityMode" w:uri="http://schemas.microsoft.com/office/word" w:val="15"/>
+    <w:compatSetting w:name="overrideTableStyleFontSizeAndJustification" w:uri="http://schemas.microsoft.com/office/word" w:val="1"/>
+    <w:compatSetting w:name="enableOpenTypeFeatures" w:uri="http://schemas.microsoft.com/office/word" w:val="1"/>
+    <w:compatSetting w:name="doNotFlipMirrorIndents" w:uri="http://schemas.microsoft.com/office/word" w:val="1"/>
+    <w:compatSetting w:name="differentiateMultirowTableHeaders" w:uri="http://schemas.microsoft.com/office/word" w:val="1"/>
+  </w:compat>
+  <w:rsids>
+    <w:rsidRoot w:val="00BF7DDC"/>
+    <w:rsid w:val="00BF7DDC"/>
+    <w:rsid w:val="00FB6548"/>
+  </w:rsids>
+  <m:mathPr>
+    <m:mathFont m:val="Cambria Math"/>
+    <m:brkBin m:val="before"/>
+    <m:brkBinSub m:val="--"/>
+    <m:smallFrac m:val="0"/>
+    <m:dispDef/>
+    <m:lMargin m:val="0"/>
+    <m:rMargin m:val="0"/>
+    <m:defJc m:val="centerGroup"/>
+    <m:wrapIndent m:val="1440"/>
+    <m:intLim m:val="subSup"/>
+    <m:naryLim m:val="undOvr"/>
+  </m:mathPr>
+  <w:themeFontLang w:val="es-ES"/>
+  <w:clrSchemeMapping w:bg1="light1" w:t1="dark1" w:bg2="light2" w:t2="dark2" w:accent1="accent1" w:accent2="accent2" w:accent3="accent3" w:accent4="accent4" w:accent5="accent5" w:accent6="accent6" w:hyperlink="hyperlink" w:followedHyperlink="followedHyperlink"/>
+  <w:decimalSymbol w:val=","/>
+  <w:listSeparator w:val=";"/>
+  <w15:chartTrackingRefBased/>
+</w:settings>
+</file>
+
+<file path=word/glossary/styles.xml><?xml version="1.0" encoding="utf-8"?>
+<w:styles xmlns:mc="http://schemas.openxmlformats.org/markup-compatibility/2006" xmlns:r="http://schemas.openxmlformats.org/officeDocument/2006/relationships" xmlns:w="http://schemas.openxmlformats.org/wordprocessingml/2006/main" xmlns:w14="http://schemas.microsoft.com/office/word/2010/wordml" xmlns:w15="http://schemas.microsoft.com/office/word/2012/wordml" xmlns:w16se="http://schemas.microsoft.com/office/word/2015/wordml/symex" mc:Ignorable="w14 w15 w16se">
+  <w:docDefaults>
+    <w:rPrDefault>
+      <w:rPr>
+        <w:rFonts w:asciiTheme="minorHAnsi" w:eastAsiaTheme="minorEastAsia" w:hAnsiTheme="minorHAnsi" w:cstheme="minorBidi"/>
+        <w:sz w:val="22"/>
+        <w:szCs w:val="22"/>
+        <w:lang w:val="es-ES" w:eastAsia="es-ES" w:bidi="ar-SA"/>
+      </w:rPr>
+    </w:rPrDefault>
+    <w:pPrDefault>
+      <w:pPr>
+        <w:spacing w:after="160" w:line="259" w:lineRule="auto"/>
+      </w:pPr>
+    </w:pPrDefault>
+  </w:docDefaults>
+  <w:latentStyles w:defLockedState="0" w:defUIPriority="99" w:defSemiHidden="0" w:defUnhideWhenUsed="0" w:defQFormat="0" w:count="371">
+    <w:lsdException w:name="Normal" w:uiPriority="0" w:qFormat="1"/>
+    <w:lsdException w:name="heading 1" w:uiPriority="9" w:qFormat="1"/>
+    <w:lsdException w:name="heading 2" w:semiHidden="1" w:uiPriority="9" w:unhideWhenUsed="1" w:qFormat="1"/>
+    <w:lsdException w:name="heading 3" w:semiHidden="1" w:uiPriority="9" w:unhideWhenUsed="1" w:qFormat="1"/>
+    <w:lsdException w:name="heading 4" w:semiHidden="1" w:uiPriority="9" w:unhideWhenUsed="1" w:qFormat="1"/>
+    <w:lsdException w:name="heading 5" w:semiHidden="1" w:uiPriority="9" w:unhideWhenUsed="1" w:qFormat="1"/>
+    <w:lsdException w:name="heading 6" w:semiHidden="1" w:uiPriority="9" w:unhideWhenUsed="1" w:qFormat="1"/>
+    <w:lsdException w:name="heading 7" w:semiHidden="1" w:uiPriority="9" w:unhideWhenUsed="1" w:qFormat="1"/>
+    <w:lsdException w:name="heading 8" w:semiHidden="1" w:uiPriority="9" w:unhideWhenUsed="1" w:qFormat="1"/>
+    <w:lsdException w:name="heading 9" w:semiHidden="1" w:uiPriority="9" w:unhideWhenUsed="1" w:qFormat="1"/>
+    <w:lsdException w:name="index 1" w:semiHidden="1" w:unhideWhenUsed="1"/>
+    <w:lsdException w:name="index 2" w:semiHidden="1" w:unhideWhenUsed="1"/>
+    <w:lsdException w:name="index 3" w:semiHidden="1" w:unhideWhenUsed="1"/>
+    <w:lsdException w:name="index 4" w:semiHidden="1" w:unhideWhenUsed="1"/>
+    <w:lsdException w:name="index 5" w:semiHidden="1" w:unhideWhenUsed="1"/>
+    <w:lsdException w:name="index 6" w:semiHidden="1" w:unhideWhenUsed="1"/>
+    <w:lsdException w:name="index 7" w:semiHidden="1" w:unhideWhenUsed="1"/>
+    <w:lsdException w:name="index 8" w:semiHidden="1" w:unhideWhenUsed="1"/>
+    <w:lsdException w:name="index 9" w:semiHidden="1" w:unhideWhenUsed="1"/>
+    <w:lsdException w:name="toc 1" w:semiHidden="1" w:uiPriority="39" w:unhideWhenUsed="1"/>
+    <w:lsdException w:name="toc 2" w:semiHidden="1" w:uiPriority="39" w:unhideWhenUsed="1"/>
+    <w:lsdException w:name="toc 3" w:semiHidden="1" w:uiPriority="39" w:unhideWhenUsed="1"/>
+    <w:lsdException w:name="toc 4" w:semiHidden="1" w:uiPriority="39" w:unhideWhenUsed="1"/>
+    <w:lsdException w:name="toc 5" w:semiHidden="1" w:uiPriority="39" w:unhideWhenUsed="1"/>
+    <w:lsdException w:name="toc 6" w:semiHidden="1" w:uiPriority="39" w:unhideWhenUsed="1"/>
+    <w:lsdException w:name="toc 7" w:semiHidden="1" w:uiPriority="39" w:unhideWhenUsed="1"/>
+    <w:lsdException w:name="toc 8" w:semiHidden="1" w:uiPriority="39" w:unhideWhenUsed="1"/>
+    <w:lsdException w:name="toc 9" w:semiHidden="1" w:uiPriority="39" w:unhideWhenUsed="1"/>
+    <w:lsdException w:name="Normal Indent" w:semiHidden="1" w:unhideWhenUsed="1"/>
+    <w:lsdException w:name="footnote text" w:semiHidden="1" w:unhideWhenUsed="1"/>
+    <w:lsdException w:name="annotation text" w:semiHidden="1" w:unhideWhenUsed="1"/>
+    <w:lsdException w:name="header" w:semiHidden="1" w:unhideWhenUsed="1"/>
+    <w:lsdException w:name="footer" w:semiHidden="1" w:unhideWhenUsed="1"/>
+    <w:lsdException w:name="index heading" w:semiHidden="1" w:unhideWhenUsed="1"/>
+    <w:lsdException w:name="caption" w:semiHidden="1" w:uiPriority="35" w:unhideWhenUsed="1" w:qFormat="1"/>
+    <w:lsdException w:name="table of figures" w:semiHidden="1" w:unhideWhenUsed="1"/>
+    <w:lsdException w:name="envelope address" w:semiHidden="1" w:unhideWhenUsed="1"/>
+    <w:lsdException w:name="envelope return" w:semiHidden="1" w:unhideWhenUsed="1"/>
+    <w:lsdException w:name="footnote reference" w:semiHidden="1" w:unhideWhenUsed="1"/>
+    <w:lsdException w:name="annotation reference" w:semiHidden="1" w:unhideWhenUsed="1"/>
+    <w:lsdException w:name="line number" w:semiHidden="1" w:unhideWhenUsed="1"/>
+    <w:lsdException w:name="page number" w:semiHidden="1" w:unhideWhenUsed="1"/>
+    <w:lsdException w:name="endnote reference" w:semiHidden="1" w:unhideWhenUsed="1"/>
+    <w:lsdException w:name="endnote text" w:semiHidden="1" w:unhideWhenUsed="1"/>
+    <w:lsdException w:name="table of authorities" w:semiHidden="1" w:unhideWhenUsed="1"/>
+    <w:lsdException w:name="macro" w:semiHidden="1" w:unhideWhenUsed="1"/>
+    <w:lsdException w:name="toa heading" w:semiHidden="1" w:unhideWhenUsed="1"/>
+    <w:lsdException w:name="List" w:semiHidden="1" w:unhideWhenUsed="1"/>
+    <w:lsdException w:name="List Bullet" w:semiHidden="1" w:unhideWhenUsed="1"/>
+    <w:lsdException w:name="List Number" w:semiHidden="1" w:unhideWhenUsed="1"/>
+    <w:lsdException w:name="List 2" w:semiHidden="1" w:unhideWhenUsed="1"/>
+    <w:lsdException w:name="List 3" w:semiHidden="1" w:unhideWhenUsed="1"/>
+    <w:lsdException w:name="List 4" w:semiHidden="1" w:unhideWhenUsed="1"/>
+    <w:lsdException w:name="List 5" w:semiHidden="1" w:unhideWhenUsed="1"/>
+    <w:lsdException w:name="List Bullet 2" w:semiHidden="1" w:unhideWhenUsed="1"/>
+    <w:lsdException w:name="List Bullet 3" w:semiHidden="1" w:unhideWhenUsed="1"/>
+    <w:lsdException w:name="List Bullet 4" w:semiHidden="1" w:unhideWhenUsed="1"/>
+    <w:lsdException w:name="List Bullet 5" w:semiHidden="1" w:unhideWhenUsed="1"/>
+    <w:lsdException w:name="List Number 2" w:semiHidden="1" w:unhideWhenUsed="1"/>
+    <w:lsdException w:name="List Number 3" w:semiHidden="1" w:unhideWhenUsed="1"/>
+    <w:lsdException w:name="List Number 4" w:semiHidden="1" w:unhideWhenUsed="1"/>
+    <w:lsdException w:name="List Number 5" w:semiHidden="1" w:unhideWhenUsed="1"/>
+    <w:lsdException w:name="Title" w:uiPriority="10" w:qFormat="1"/>
+    <w:lsdException w:name="Closing" w:semiHidden="1" w:unhideWhenUsed="1"/>
+    <w:lsdException w:name="Signature" w:semiHidden="1" w:unhideWhenUsed="1"/>
+    <w:lsdException w:name="Default Paragraph Font" w:semiHidden="1" w:uiPriority="1" w:unhideWhenUsed="1"/>
+    <w:lsdException w:name="Body Text" w:semiHidden="1" w:unhideWhenUsed="1"/>
+    <w:lsdException w:name="Body Text Indent" w:semiHidden="1" w:unhideWhenUsed="1"/>
+    <w:lsdException w:name="List Continue" w:semiHidden="1" w:unhideWhenUsed="1"/>
+    <w:lsdException w:name="List Continue 2" w:semiHidden="1" w:unhideWhenUsed="1"/>
+    <w:lsdException w:name="List Continue 3" w:semiHidden="1" w:unhideWhenUsed="1"/>
+    <w:lsdException w:name="List Continue 4" w:semiHidden="1" w:unhideWhenUsed="1"/>
+    <w:lsdException w:name="List Continue 5" w:semiHidden="1" w:unhideWhenUsed="1"/>
+    <w:lsdException w:name="Message Header" w:semiHidden="1" w:unhideWhenUsed="1"/>
+    <w:lsdException w:name="Subtitle" w:uiPriority="11" w:qFormat="1"/>
+    <w:lsdException w:name="Salutation" w:semiHidden="1" w:unhideWhenUsed="1"/>
+    <w:lsdException w:name="Date" w:semiHidden="1" w:unhideWhenUsed="1"/>
+    <w:lsdException w:name="Body Text First Indent" w:semiHidden="1" w:unhideWhenUsed="1"/>
+    <w:lsdException w:name="Body Text First Indent 2" w:semiHidden="1" w:unhideWhenUsed="1"/>
+    <w:lsdException w:name="Note Heading" w:semiHidden="1" w:unhideWhenUsed="1"/>
+    <w:lsdException w:name="Body Text 2" w:semiHidden="1" w:unhideWhenUsed="1"/>
+    <w:lsdException w:name="Body Text 3" w:semiHidden="1" w:unhideWhenUsed="1"/>
+    <w:lsdException w:name="Body Text Indent 2" w:semiHidden="1" w:unhideWhenUsed="1"/>
+    <w:lsdException w:name="Body Text Indent 3" w:semiHidden="1" w:unhideWhenUsed="1"/>
+    <w:lsdException w:name="Block Text" w:semiHidden="1" w:unhideWhenUsed="1"/>
+    <w:lsdException w:name="Hyperlink" w:semiHidden="1" w:unhideWhenUsed="1"/>
+    <w:lsdException w:name="FollowedHyperlink" w:semiHidden="1" w:unhideWhenUsed="1"/>
+    <w:lsdException w:name="Strong" w:uiPriority="22" w:qFormat="1"/>
+    <w:lsdException w:name="Emphasis" w:uiPriority="20" w:qFormat="1"/>
+    <w:lsdException w:name="Document Map" w:semiHidden="1" w:unhideWhenUsed="1"/>
+    <w:lsdException w:name="Plain Text" w:semiHidden="1" w:unhideWhenUsed="1"/>
+    <w:lsdException w:name="E-mail Signature" w:semiHidden="1" w:unhideWhenUsed="1"/>
+    <w:lsdException w:name="HTML Top of Form" w:semiHidden="1" w:unhideWhenUsed="1"/>
+    <w:lsdException w:name="HTML Bottom of Form" w:semiHidden="1" w:unhideWhenUsed="1"/>
+    <w:lsdException w:name="Normal (Web)" w:semiHidden="1" w:unhideWhenUsed="1"/>
+    <w:lsdException w:name="HTML Acronym" w:semiHidden="1" w:unhideWhenUsed="1"/>
+    <w:lsdException w:name="HTML Address" w:semiHidden="1" w:unhideWhenUsed="1"/>
+    <w:lsdException w:name="HTML Cite" w:semiHidden="1" w:unhideWhenUsed="1"/>
+    <w:lsdException w:name="HTML Code" w:semiHidden="1" w:unhideWhenUsed="1"/>
+    <w:lsdException w:name="HTML Definition" w:semiHidden="1" w:unhideWhenUsed="1"/>
+    <w:lsdException w:name="HTML Keyboard" w:semiHidden="1" w:unhideWhenUsed="1"/>
+    <w:lsdException w:name="HTML Preformatted" w:semiHidden="1" w:unhideWhenUsed="1"/>
+    <w:lsdException w:name="HTML Sample" w:semiHidden="1" w:unhideWhenUsed="1"/>
+    <w:lsdException w:name="HTML Typewriter" w:semiHidden="1" w:unhideWhenUsed="1"/>
+    <w:lsdException w:name="HTML Variable" w:semiHidden="1" w:unhideWhenUsed="1"/>
+    <w:lsdException w:name="Normal Table" w:semiHidden="1" w:unhideWhenUsed="1"/>
+    <w:lsdException w:name="annotation subject" w:semiHidden="1" w:unhideWhenUsed="1"/>
+    <w:lsdException w:name="No List" w:semiHidden="1" w:unhideWhenUsed="1"/>
+    <w:lsdException w:name="Outline List 1" w:semiHidden="1" w:unhideWhenUsed="1"/>
+    <w:lsdException w:name="Outline List 2" w:semiHidden="1" w:unhideWhenUsed="1"/>
+    <w:lsdException w:name="Outline List 3" w:semiHidden="1" w:unhideWhenUsed="1"/>
+    <w:lsdException w:name="Table Simple 1" w:semiHidden="1" w:unhideWhenUsed="1"/>
+    <w:lsdException w:name="Table Simple 2" w:semiHidden="1" w:unhideWhenUsed="1"/>
+    <w:lsdException w:name="Table Simple 3" w:semiHidden="1" w:unhideWhenUsed="1"/>
+    <w:lsdException w:name="Table Classic 1" w:semiHidden="1" w:unhideWhenUsed="1"/>
+    <w:lsdException w:name="Table Classic 2" w:semiHidden="1" w:unhideWhenUsed="1"/>
+    <w:lsdException w:name="Table Classic 3" w:semiHidden="1" w:unhideWhenUsed="1"/>
+    <w:lsdException w:name="Table Classic 4" w:semiHidden="1" w:unhideWhenUsed="1"/>
+    <w:lsdException w:name="Table Colorful 1" w:semiHidden="1" w:unhideWhenUsed="1"/>
+    <w:lsdException w:name="Table Colorful 2" w:semiHidden="1" w:unhideWhenUsed="1"/>
+    <w:lsdException w:name="Table Colorful 3" w:semiHidden="1" w:unhideWhenUsed="1"/>
+    <w:lsdException w:name="Table Columns 1" w:semiHidden="1" w:unhideWhenUsed="1"/>
+    <w:lsdException w:name="Table Columns 2" w:semiHidden="1" w:unhideWhenUsed="1"/>
+    <w:lsdException w:name="Table Columns 3" w:semiHidden="1" w:unhideWhenUsed="1"/>
+    <w:lsdException w:name="Table Columns 4" w:semiHidden="1" w:unhideWhenUsed="1"/>
+    <w:lsdException w:name="Table Columns 5" w:semiHidden="1" w:unhideWhenUsed="1"/>
+    <w:lsdException w:name="Table Grid 1" w:semiHidden="1" w:unhideWhenUsed="1"/>
+    <w:lsdException w:name="Table Grid 2" w:semiHidden="1" w:unhideWhenUsed="1"/>
+    <w:lsdException w:name="Table Grid 3" w:semiHidden="1" w:unhideWhenUsed="1"/>
+    <w:lsdException w:name="Table Grid 4" w:semiHidden="1" w:unhideWhenUsed="1"/>
+    <w:lsdException w:name="Table Grid 5" w:semiHidden="1" w:unhideWhenUsed="1"/>
+    <w:lsdException w:name="Table Grid 6" w:semiHidden="1" w:unhideWhenUsed="1"/>
+    <w:lsdException w:name="Table Grid 7" w:semiHidden="1" w:unhideWhenUsed="1"/>
+    <w:lsdException w:name="Table Grid 8" w:semiHidden="1" w:unhideWhenUsed="1"/>
+    <w:lsdException w:name="Table List 1" w:semiHidden="1" w:unhideWhenUsed="1"/>
+    <w:lsdException w:name="Table List 2" w:semiHidden="1" w:unhideWhenUsed="1"/>
+    <w:lsdException w:name="Table List 3" w:semiHidden="1" w:unhideWhenUsed="1"/>
+    <w:lsdException w:name="Table List 4" w:semiHidden="1" w:unhideWhenUsed="1"/>
+    <w:lsdException w:name="Table List 5" w:semiHidden="1" w:unhideWhenUsed="1"/>
+    <w:lsdException w:name="Table List 6" w:semiHidden="1" w:unhideWhenUsed="1"/>
+    <w:lsdException w:name="Table List 7" w:semiHidden="1" w:unhideWhenUsed="1"/>
+    <w:lsdException w:name="Table List 8" w:semiHidden="1" w:unhideWhenUsed="1"/>
+    <w:lsdException w:name="Table 3D effects 1" w:semiHidden="1" w:unhideWhenUsed="1"/>
+    <w:lsdException w:name="Table 3D effects 2" w:semiHidden="1" w:unhideWhenUsed="1"/>
+    <w:lsdException w:name="Table 3D effects 3" w:semiHidden="1" w:unhideWhenUsed="1"/>
+    <w:lsdException w:name="Table Contemporary" w:semiHidden="1" w:unhideWhenUsed="1"/>
+    <w:lsdException w:name="Table Elegant" w:semiHidden="1" w:unhideWhenUsed="1"/>
+    <w:lsdException w:name="Table Professional" w:semiHidden="1" w:unhideWhenUsed="1"/>
+    <w:lsdException w:name="Table Subtle 1" w:semiHidden="1" w:unhideWhenUsed="1"/>
+    <w:lsdException w:name="Table Subtle 2" w:semiHidden="1" w:unhideWhenUsed="1"/>
+    <w:lsdException w:name="Table Web 1" w:semiHidden="1" w:unhideWhenUsed="1"/>
+    <w:lsdException w:name="Table Web 2" w:semiHidden="1" w:unhideWhenUsed="1"/>
+    <w:lsdException w:name="Table Web 3" w:semiHidden="1" w:unhideWhenUsed="1"/>
+    <w:lsdException w:name="Balloon Text" w:semiHidden="1" w:unhideWhenUsed="1"/>
+    <w:lsdException w:name="Table Grid" w:uiPriority="39"/>
+    <w:lsdException w:name="Table Theme" w:semiHidden="1" w:unhideWhenUsed="1"/>
+    <w:lsdException w:name="Placeholder Text" w:semiHidden="1"/>
+    <w:lsdException w:name="No Spacing" w:uiPriority="1" w:qFormat="1"/>
+    <w:lsdException w:name="Light Shading" w:uiPriority="60"/>
+    <w:lsdException w:name="Light List" w:uiPriority="61"/>
+    <w:lsdException w:name="Light Grid" w:uiPriority="62"/>
+    <w:lsdException w:name="Medium Shading 1" w:uiPriority="63"/>
+    <w:lsdException w:name="Medium Shading 2" w:uiPriority="64"/>
+    <w:lsdException w:name="Medium List 1" w:uiPriority="65"/>
+    <w:lsdException w:name="Medium List 2" w:uiPriority="66"/>
+    <w:lsdException w:name="Medium Grid 1" w:uiPriority="67"/>
+    <w:lsdException w:name="Medium Grid 2" w:uiPriority="68"/>
+    <w:lsdException w:name="Medium Grid 3" w:uiPriority="69"/>
+    <w:lsdException w:name="Dark List" w:uiPriority="70"/>
+    <w:lsdException w:name="Colorful Shading" w:uiPriority="71"/>
+    <w:lsdException w:name="Colorful List" w:uiPriority="72"/>
+    <w:lsdException w:name="Colorful Grid" w:uiPriority="73"/>
+    <w:lsdException w:name="Light Shading Accent 1" w:uiPriority="60"/>
+    <w:lsdException w:name="Light List Accent 1" w:uiPriority="61"/>
+    <w:lsdException w:name="Light Grid Accent 1" w:uiPriority="62"/>
+    <w:lsdException w:name="Medium Shading 1 Accent 1" w:uiPriority="63"/>
+    <w:lsdException w:name="Medium Shading 2 Accent 1" w:uiPriority="64"/>
+    <w:lsdException w:name="Medium List 1 Accent 1" w:uiPriority="65"/>
+    <w:lsdException w:name="Revision" w:semiHidden="1"/>
+    <w:lsdException w:name="List Paragraph" w:uiPriority="34" w:qFormat="1"/>
+    <w:lsdException w:name="Quote" w:uiPriority="29" w:qFormat="1"/>
+    <w:lsdException w:name="Intense Quote" w:uiPriority="30" w:qFormat="1"/>
+    <w:lsdException w:name="Medium List 2 Accent 1" w:uiPriority="66"/>
+    <w:lsdException w:name="Medium Grid 1 Accent 1" w:uiPriority="67"/>
+    <w:lsdException w:name="Medium Grid 2 Accent 1" w:uiPriority="68"/>
+    <w:lsdException w:name="Medium Grid 3 Accent 1" w:uiPriority="69"/>
+    <w:lsdException w:name="Dark List Accent 1" w:uiPriority="70"/>
+    <w:lsdException w:name="Colorful Shading Accent 1" w:uiPriority="71"/>
+    <w:lsdException w:name="Colorful List Accent 1" w:uiPriority="72"/>
+    <w:lsdException w:name="Colorful Grid Accent 1" w:uiPriority="73"/>
+    <w:lsdException w:name="Light Shading Accent 2" w:uiPriority="60"/>
+    <w:lsdException w:name="Light List Accent 2" w:uiPriority="61"/>
+    <w:lsdException w:name="Light Grid Accent 2" w:uiPriority="62"/>
+    <w:lsdException w:name="Medium Shading 1 Accent 2" w:uiPriority="63"/>
+    <w:lsdException w:name="Medium Shading 2 Accent 2" w:uiPriority="64"/>
+    <w:lsdException w:name="Medium List 1 Accent 2" w:uiPriority="65"/>
+    <w:lsdException w:name="Medium List 2 Accent 2" w:uiPriority="66"/>
+    <w:lsdException w:name="Medium Grid 1 Accent 2" w:uiPriority="67"/>
+    <w:lsdException w:name="Medium Grid 2 Accent 2" w:uiPriority="68"/>
+    <w:lsdException w:name="Medium Grid 3 Accent 2" w:uiPriority="69"/>
+    <w:lsdException w:name="Dark List Accent 2" w:uiPriority="70"/>
+    <w:lsdException w:name="Colorful Shading Accent 2" w:uiPriority="71"/>
+    <w:lsdException w:name="Colorful List Accent 2" w:uiPriority="72"/>
+    <w:lsdException w:name="Colorful Grid Accent 2" w:uiPriority="73"/>
+    <w:lsdException w:name="Light Shading Accent 3" w:uiPriority="60"/>
+    <w:lsdException w:name="Light List Accent 3" w:uiPriority="61"/>
+    <w:lsdException w:name="Light Grid Accent 3" w:uiPriority="62"/>
+    <w:lsdException w:name="Medium Shading 1 Accent 3" w:uiPriority="63"/>
+    <w:lsdException w:name="Medium Shading 2 Accent 3" w:uiPriority="64"/>
+    <w:lsdException w:name="Medium List 1 Accent 3" w:uiPriority="65"/>
+    <w:lsdException w:name="Medium List 2 Accent 3" w:uiPriority="66"/>
+    <w:lsdException w:name="Medium Grid 1 Accent 3" w:uiPriority="67"/>
+    <w:lsdException w:name="Medium Grid 2 Accent 3" w:uiPriority="68"/>
+    <w:lsdException w:name="Medium Grid 3 Accent 3" w:uiPriority="69"/>
+    <w:lsdException w:name="Dark List Accent 3" w:uiPriority="70"/>
+    <w:lsdException w:name="Colorful Shading Accent 3" w:uiPriority="71"/>
+    <w:lsdException w:name="Colorful List Accent 3" w:uiPriority="72"/>
+    <w:lsdException w:name="Colorful Grid Accent 3" w:uiPriority="73"/>
+    <w:lsdException w:name="Light Shading Accent 4" w:uiPriority="60"/>
+    <w:lsdException w:name="Light List Accent 4" w:uiPriority="61"/>
+    <w:lsdException w:name="Light Grid Accent 4" w:uiPriority="62"/>
+    <w:lsdException w:name="Medium Shading 1 Accent 4" w:uiPriority="63"/>
+    <w:lsdException w:name="Medium Shading 2 Accent 4" w:uiPriority="64"/>
+    <w:lsdException w:name="Medium List 1 Accent 4" w:uiPriority="65"/>
+    <w:lsdException w:name="Medium List 2 Accent 4" w:uiPriority="66"/>
+    <w:lsdException w:name="Medium Grid 1 Accent 4" w:uiPriority="67"/>
+    <w:lsdException w:name="Medium Grid 2 Accent 4" w:uiPriority="68"/>
+    <w:lsdException w:name="Medium Grid 3 Accent 4" w:uiPriority="69"/>
+    <w:lsdException w:name="Dark List Accent 4" w:uiPriority="70"/>
+    <w:lsdException w:name="Colorful Shading Accent 4" w:uiPriority="71"/>
+    <w:lsdException w:name="Colorful List Accent 4" w:uiPriority="72"/>
+    <w:lsdException w:name="Colorful Grid Accent 4" w:uiPriority="73"/>
+    <w:lsdException w:name="Light Shading Accent 5" w:uiPriority="60"/>
+    <w:lsdException w:name="Light List Accent 5" w:uiPriority="61"/>
+    <w:lsdException w:name="Light Grid Accent 5" w:uiPriority="62"/>
+    <w:lsdException w:name="Medium Shading 1 Accent 5" w:uiPriority="63"/>
+    <w:lsdException w:name="Medium Shading 2 Accent 5" w:uiPriority="64"/>
+    <w:lsdException w:name="Medium List 1 Accent 5" w:uiPriority="65"/>
+    <w:lsdException w:name="Medium List 2 Accent 5" w:uiPriority="66"/>
+    <w:lsdException w:name="Medium Grid 1 Accent 5" w:uiPriority="67"/>
+    <w:lsdException w:name="Medium Grid 2 Accent 5" w:uiPriority="68"/>
+    <w:lsdException w:name="Medium Grid 3 Accent 5" w:uiPriority="69"/>
+    <w:lsdException w:name="Dark List Accent 5" w:uiPriority="70"/>
+    <w:lsdException w:name="Colorful Shading Accent 5" w:uiPriority="71"/>
+    <w:lsdException w:name="Colorful List Accent 5" w:uiPriority="72"/>
+    <w:lsdException w:name="Colorful Grid Accent 5" w:uiPriority="73"/>
+    <w:lsdException w:name="Light Shading Accent 6" w:uiPriority="60"/>
+    <w:lsdException w:name="Light List Accent 6" w:uiPriority="61"/>
+    <w:lsdException w:name="Light Grid Accent 6" w:uiPriority="62"/>
+    <w:lsdException w:name="Medium Shading 1 Accent 6" w:uiPriority="63"/>
+    <w:lsdException w:name="Medium Shading 2 Accent 6" w:uiPriority="64"/>
+    <w:lsdException w:name="Medium List 1 Accent 6" w:uiPriority="65"/>
+    <w:lsdException w:name="Medium List 2 Accent 6" w:uiPriority="66"/>
+    <w:lsdException w:name="Medium Grid 1 Accent 6" w:uiPriority="67"/>
+    <w:lsdException w:name="Medium Grid 2 Accent 6" w:uiPriority="68"/>
+    <w:lsdException w:name="Medium Grid 3 Accent 6" w:uiPriority="69"/>
+    <w:lsdException w:name="Dark List Accent 6" w:uiPriority="70"/>
+    <w:lsdException w:name="Colorful Shading Accent 6" w:uiPriority="71"/>
+    <w:lsdException w:name="Colorful List Accent 6" w:uiPriority="72"/>
+    <w:lsdException w:name="Colorful Grid Accent 6" w:uiPriority="73"/>
+    <w:lsdException w:name="Subtle Emphasis" w:uiPriority="19" w:qFormat="1"/>
+    <w:lsdException w:name="Intense Emphasis" w:uiPriority="21" w:qFormat="1"/>
+    <w:lsdException w:name="Subtle Reference" w:uiPriority="31" w:qFormat="1"/>
+    <w:lsdException w:name="Intense Reference" w:uiPriority="32" w:qFormat="1"/>
+    <w:lsdException w:name="Book Title" w:uiPriority="33" w:qFormat="1"/>
+    <w:lsdException w:name="Bibliography" w:semiHidden="1" w:uiPriority="37" w:unhideWhenUsed="1"/>
+    <w:lsdException w:name="TOC Heading" w:semiHidden="1" w:uiPriority="39" w:unhideWhenUsed="1" w:qFormat="1"/>
+    <w:lsdException w:name="Plain Table 1" w:uiPriority="41"/>
+    <w:lsdException w:name="Plain Table 2" w:uiPriority="42"/>
+    <w:lsdException w:name="Plain Table 3" w:uiPriority="43"/>
+    <w:lsdException w:name="Plain Table 4" w:uiPriority="44"/>
+    <w:lsdException w:name="Plain Table 5" w:uiPriority="45"/>
+    <w:lsdException w:name="Grid Table Light" w:uiPriority="40"/>
+    <w:lsdException w:name="Grid Table 1 Light" w:uiPriority="46"/>
+    <w:lsdException w:name="Grid Table 2" w:uiPriority="47"/>
+    <w:lsdException w:name="Grid Table 3" w:uiPriority="48"/>
+    <w:lsdException w:name="Grid Table 4" w:uiPriority="49"/>
+    <w:lsdException w:name="Grid Table 5 Dark" w:uiPriority="50"/>
+    <w:lsdException w:name="Grid Table 6 Colorful" w:uiPriority="51"/>
+    <w:lsdException w:name="Grid Table 7 Colorful" w:uiPriority="52"/>
+    <w:lsdException w:name="Grid Table 1 Light Accent 1" w:uiPriority="46"/>
+    <w:lsdException w:name="Grid Table 2 Accent 1" w:uiPriority="47"/>
+    <w:lsdException w:name="Grid Table 3 Accent 1" w:uiPriority="48"/>
+    <w:lsdException w:name="Grid Table 4 Accent 1" w:uiPriority="49"/>
+    <w:lsdException w:name="Grid Table 5 Dark Accent 1" w:uiPriority="50"/>
+    <w:lsdException w:name="Grid Table 6 Colorful Accent 1" w:uiPriority="51"/>
+    <w:lsdException w:name="Grid Table 7 Colorful Accent 1" w:uiPriority="52"/>
+    <w:lsdException w:name="Grid Table 1 Light Accent 2" w:uiPriority="46"/>
+    <w:lsdException w:name="Grid Table 2 Accent 2" w:uiPriority="47"/>
+    <w:lsdException w:name="Grid Table 3 Accent 2" w:uiPriority="48"/>
+    <w:lsdException w:name="Grid Table 4 Accent 2" w:uiPriority="49"/>
+    <w:lsdException w:name="Grid Table 5 Dark Accent 2" w:uiPriority="50"/>
+    <w:lsdException w:name="Grid Table 6 Colorful Accent 2" w:uiPriority="51"/>
+    <w:lsdException w:name="Grid Table 7 Colorful Accent 2" w:uiPriority="52"/>
+    <w:lsdException w:name="Grid Table 1 Light Accent 3" w:uiPriority="46"/>
+    <w:lsdException w:name="Grid Table 2 Accent 3" w:uiPriority="47"/>
+    <w:lsdException w:name="Grid Table 3 Accent 3" w:uiPriority="48"/>
+    <w:lsdException w:name="Grid Table 4 Accent 3" w:uiPriority="49"/>
+    <w:lsdException w:name="Grid Table 5 Dark Accent 3" w:uiPriority="50"/>
+    <w:lsdException w:name="Grid Table 6 Colorful Accent 3" w:uiPriority="51"/>
+    <w:lsdException w:name="Grid Table 7 Colorful Accent 3" w:uiPriority="52"/>
+    <w:lsdException w:name="Grid Table 1 Light Accent 4" w:uiPriority="46"/>
+    <w:lsdException w:name="Grid Table 2 Accent 4" w:uiPriority="47"/>
+    <w:lsdException w:name="Grid Table 3 Accent 4" w:uiPriority="48"/>
+    <w:lsdException w:name="Grid Table 4 Accent 4" w:uiPriority="49"/>
+    <w:lsdException w:name="Grid Table 5 Dark Accent 4" w:uiPriority="50"/>
+    <w:lsdException w:name="Grid Table 6 Colorful Accent 4" w:uiPriority="51"/>
+    <w:lsdException w:name="Grid Table 7 Colorful Accent 4" w:uiPriority="52"/>
+    <w:lsdException w:name="Grid Table 1 Light Accent 5" w:uiPriority="46"/>
+    <w:lsdException w:name="Grid Table 2 Accent 5" w:uiPriority="47"/>
+    <w:lsdException w:name="Grid Table 3 Accent 5" w:uiPriority="48"/>
+    <w:lsdException w:name="Grid Table 4 Accent 5" w:uiPriority="49"/>
+    <w:lsdException w:name="Grid Table 5 Dark Accent 5" w:uiPriority="50"/>
+    <w:lsdException w:name="Grid Table 6 Colorful Accent 5" w:uiPriority="51"/>
+    <w:lsdException w:name="Grid Table 7 Colorful Accent 5" w:uiPriority="52"/>
+    <w:lsdException w:name="Grid Table 1 Light Accent 6" w:uiPriority="46"/>
+    <w:lsdException w:name="Grid Table 2 Accent 6" w:uiPriority="47"/>
+    <w:lsdException w:name="Grid Table 3 Accent 6" w:uiPriority="48"/>
+    <w:lsdException w:name="Grid Table 4 Accent 6" w:uiPriority="49"/>
+    <w:lsdException w:name="Grid Table 5 Dark Accent 6" w:uiPriority="50"/>
+    <w:lsdException w:name="Grid Table 6 Colorful Accent 6" w:uiPriority="51"/>
+    <w:lsdException w:name="Grid Table 7 Colorful Accent 6" w:uiPriority="52"/>
+    <w:lsdException w:name="List Table 1 Light" w:uiPriority="46"/>
+    <w:lsdException w:name="List Table 2" w:uiPriority="47"/>
+    <w:lsdException w:name="List Table 3" w:uiPriority="48"/>
+    <w:lsdException w:name="List Table 4" w:uiPriority="49"/>
+    <w:lsdException w:name="List Table 5 Dark" w:uiPriority="50"/>
+    <w:lsdException w:name="List Table 6 Colorful" w:uiPriority="51"/>
+    <w:lsdException w:name="List Table 7 Colorful" w:uiPriority="52"/>
+    <w:lsdException w:name="List Table 1 Light Accent 1" w:uiPriority="46"/>
+    <w:lsdException w:name="List Table 2 Accent 1" w:uiPriority="47"/>
+    <w:lsdException w:name="List Table 3 Accent 1" w:uiPriority="48"/>
+    <w:lsdException w:name="List Table 4 Accent 1" w:uiPriority="49"/>
+    <w:lsdException w:name="List Table 5 Dark Accent 1" w:uiPriority="50"/>
+    <w:lsdException w:name="List Table 6 Colorful Accent 1" w:uiPriority="51"/>
+    <w:lsdException w:name="List Table 7 Colorful Accent 1" w:uiPriority="52"/>
+    <w:lsdException w:name="List Table 1 Light Accent 2" w:uiPriority="46"/>
+    <w:lsdException w:name="List Table 2 Accent 2" w:uiPriority="47"/>
+    <w:lsdException w:name="List Table 3 Accent 2" w:uiPriority="48"/>
+    <w:lsdException w:name="List Table 4 Accent 2" w:uiPriority="49"/>
+    <w:lsdException w:name="List Table 5 Dark Accent 2" w:uiPriority="50"/>
+    <w:lsdException w:name="List Table 6 Colorful Accent 2" w:uiPriority="51"/>
+    <w:lsdException w:name="List Table 7 Colorful Accent 2" w:uiPriority="52"/>
+    <w:lsdException w:name="List Table 1 Light Accent 3" w:uiPriority="46"/>
+    <w:lsdException w:name="List Table 2 Accent 3" w:uiPriority="47"/>
+    <w:lsdException w:name="List Table 3 Accent 3" w:uiPriority="48"/>
+    <w:lsdException w:name="List Table 4 Accent 3" w:uiPriority="49"/>
+    <w:lsdException w:name="List Table 5 Dark Accent 3" w:uiPriority="50"/>
+    <w:lsdException w:name="List Table 6 Colorful Accent 3" w:uiPriority="51"/>
+    <w:lsdException w:name="List Table 7 Colorful Accent 3" w:uiPriority="52"/>
+    <w:lsdException w:name="List Table 1 Light Accent 4" w:uiPriority="46"/>
+    <w:lsdException w:name="List Table 2 Accent 4" w:uiPriority="47"/>
+    <w:lsdException w:name="List Table 3 Accent 4" w:uiPriority="48"/>
+    <w:lsdException w:name="List Table 4 Accent 4" w:uiPriority="49"/>
+    <w:lsdException w:name="List Table 5 Dark Accent 4" w:uiPriority="50"/>
+    <w:lsdException w:name="List Table 6 Colorful Accent 4" w:uiPriority="51"/>
+    <w:lsdException w:name="List Table 7 Colorful Accent 4" w:uiPriority="52"/>
+    <w:lsdException w:name="List Table 1 Light Accent 5" w:uiPriority="46"/>
+    <w:lsdException w:name="List Table 2 Accent 5" w:uiPriority="47"/>
+    <w:lsdException w:name="List Table 3 Accent 5" w:uiPriority="48"/>
+    <w:lsdException w:name="List Table 4 Accent 5" w:uiPriority="49"/>
+    <w:lsdException w:name="List Table 5 Dark Accent 5" w:uiPriority="50"/>
+    <w:lsdException w:name="List Table 6 Colorful Accent 5" w:uiPriority="51"/>
+    <w:lsdException w:name="List Table 7 Colorful Accent 5" w:uiPriority="52"/>
+    <w:lsdException w:name="List Table 1 Light Accent 6" w:uiPriority="46"/>
+    <w:lsdException w:name="List Table 2 Accent 6" w:uiPriority="47"/>
+    <w:lsdException w:name="List Table 3 Accent 6" w:uiPriority="48"/>
+    <w:lsdException w:name="List Table 4 Accent 6" w:uiPriority="49"/>
+    <w:lsdException w:name="List Table 5 Dark Accent 6" w:uiPriority="50"/>
+    <w:lsdException w:name="List Table 6 Colorful Accent 6" w:uiPriority="51"/>
+    <w:lsdException w:name="List Table 7 Colorful Accent 6" w:uiPriority="52"/>
+  </w:latentStyles>
+  <w:style w:type="paragraph" w:default="1" w:styleId="Normal">
+    <w:name w:val="Normal"/>
+    <w:qFormat/>
+  </w:style>
+  <w:style w:type="character" w:default="1" w:styleId="Fuentedeprrafopredeter">
+    <w:name w:val="Default Paragraph Font"/>
+    <w:uiPriority w:val="1"/>
+    <w:semiHidden/>
+    <w:unhideWhenUsed/>
+  </w:style>
+  <w:style w:type="table" w:default="1" w:styleId="Tablanormal">
+    <w:name w:val="Normal Table"/>
+    <w:uiPriority w:val="99"/>
+    <w:semiHidden/>
+    <w:unhideWhenUsed/>
+    <w:tblPr>
+      <w:tblInd w:w="0" w:type="dxa"/>
+      <w:tblCellMar>
+        <w:top w:w="0" w:type="dxa"/>
+        <w:left w:w="108" w:type="dxa"/>
+        <w:bottom w:w="0" w:type="dxa"/>
+        <w:right w:w="108" w:type="dxa"/>
+      </w:tblCellMar>
+    </w:tblPr>
+  </w:style>
+  <w:style w:type="numbering" w:default="1" w:styleId="Sinlista">
+    <w:name w:val="No List"/>
+    <w:uiPriority w:val="99"/>
+    <w:semiHidden/>
+    <w:unhideWhenUsed/>
+  </w:style>
+  <w:style w:type="paragraph" w:customStyle="1" w:styleId="C957CFF35EC744DEB74B510A747C6D8B">
+    <w:name w:val="C957CFF35EC744DEB74B510A747C6D8B"/>
+    <w:rsid w:val="00BF7DDC"/>
+  </w:style>
+  <w:style w:type="paragraph" w:customStyle="1" w:styleId="4268678E7D5F4DD6ABE585D1270D50C7">
+    <w:name w:val="4268678E7D5F4DD6ABE585D1270D50C7"/>
+    <w:rsid w:val="00BF7DDC"/>
+  </w:style>
+  <w:style w:type="paragraph" w:customStyle="1" w:styleId="FDFF5E65A3094710B91F40B0D43C66D1">
+    <w:name w:val="FDFF5E65A3094710B91F40B0D43C66D1"/>
+    <w:rsid w:val="00BF7DDC"/>
+  </w:style>
+  <w:style w:type="paragraph" w:customStyle="1" w:styleId="5DE36240B5274DAA8501C0C43CE0A026">
+    <w:name w:val="5DE36240B5274DAA8501C0C43CE0A026"/>
+    <w:rsid w:val="00BF7DDC"/>
+  </w:style>
+</w:styles>
+</file>
+
+<file path=word/glossary/webSettings.xml><?xml version="1.0" encoding="utf-8"?>
+<w:webSettings xmlns:mc="http://schemas.openxmlformats.org/markup-compatibility/2006" xmlns:r="http://schemas.openxmlformats.org/officeDocument/2006/relationships" xmlns:w="http://schemas.openxmlformats.org/wordprocessingml/2006/main" xmlns:w14="http://schemas.microsoft.com/office/word/2010/wordml" xmlns:w15="http://schemas.microsoft.com/office/word/2012/wordml" xmlns:w16se="http://schemas.microsoft.com/office/word/2015/wordml/symex" mc:Ignorable="w14 w15 w16se">
+  <w:optimizeForBrowser/>
+  <w:allowPNG/>
+</w:webSettings>
 </file>
 
 <file path=word/theme/theme1.xml><?xml version="1.0" encoding="utf-8"?>
@@ -3416,11 +5849,30 @@
 </file>
 
 <file path=customXml/item1.xml><?xml version="1.0" encoding="utf-8"?>
+<CoverPageProperties xmlns="http://schemas.microsoft.com/office/2006/coverPageProps">
+  <PublishDate>2024-03-13T00:00:00</PublishDate>
+  <Abstract/>
+  <CompanyAddress/>
+  <CompanyPhone/>
+  <CompanyFax/>
+  <CompanyEmail/>
+</CoverPageProperties>
+</file>
+
+<file path=customXml/item2.xml><?xml version="1.0" encoding="utf-8"?>
 <b:Sources xmlns:b="http://schemas.openxmlformats.org/officeDocument/2006/bibliography" xmlns="http://schemas.openxmlformats.org/officeDocument/2006/bibliography" SelectedStyle="\APASixthEditionOfficeOnline.xsl" StyleName="APA" Version="6"/>
 </file>
 
 <file path=customXml/itemProps1.xml><?xml version="1.0" encoding="utf-8"?>
-<ds:datastoreItem xmlns:ds="http://schemas.openxmlformats.org/officeDocument/2006/customXml" ds:itemID="{EFD27F1F-51DF-4BAF-B313-D57E9047B392}">
+<ds:datastoreItem xmlns:ds="http://schemas.openxmlformats.org/officeDocument/2006/customXml" ds:itemID="{55AF091B-3C7A-41E3-B477-F2FDAA23CFDA}">
+  <ds:schemaRefs>
+    <ds:schemaRef ds:uri="http://schemas.microsoft.com/office/2006/coverPageProps"/>
+  </ds:schemaRefs>
+</ds:datastoreItem>
+</file>
+
+<file path=customXml/itemProps2.xml><?xml version="1.0" encoding="utf-8"?>
+<ds:datastoreItem xmlns:ds="http://schemas.openxmlformats.org/officeDocument/2006/customXml" ds:itemID="{23D00D74-5436-48F6-A995-E16DF5B978A6}">
   <ds:schemaRefs>
     <ds:schemaRef ds:uri="http://schemas.openxmlformats.org/officeDocument/2006/bibliography"/>
   </ds:schemaRefs>

</xml_diff>